<commit_message>
Ajustes Guion 02 grado 06 y guion 09 grado 09
Ajustes finales. Grado 06 Guion 02 y Grado 09 Guion 09. Solo falta
ajuste de correccion de estilo en manuscrito y recursos guion 09 grado
09
</commit_message>
<xml_diff>
--- a/fuentes/contenidos/grado06/guion02/CN_06_02_CO.docx
+++ b/fuentes/contenidos/grado06/guion02/CN_06_02_CO.docx
@@ -2462,7 +2462,13 @@
               <w:rPr>
                 <w:rFonts w:ascii="Times New Roman" w:hAnsi="Times New Roman" w:cs="Times New Roman"/>
               </w:rPr>
-              <w:t>http://profesores.aulaplaneta.com/DNNPlayerPackages/Package9741/Recurso090/Principal.html?transparent=on&amp;solucion=si</w:t>
+              <w:t>6° Primaria</w:t>
+            </w:r>
+            <w:r>
+              <w:rPr>
+                <w:rFonts w:ascii="Times New Roman" w:hAnsi="Times New Roman" w:cs="Times New Roman"/>
+              </w:rPr>
+              <w:t>/Ciencias de la Naturaleza/Cuaderno de estudio/La Célula/La definición de la célula</w:t>
             </w:r>
           </w:p>
         </w:tc>
@@ -2518,7 +2524,7 @@
                 <w:rFonts w:ascii="Times New Roman" w:hAnsi="Times New Roman" w:cs="Times New Roman"/>
               </w:rPr>
               <w:lastRenderedPageBreak/>
-              <w:t>NINGUNO</w:t>
+              <w:t>SIN CAMBIOS</w:t>
             </w:r>
           </w:p>
         </w:tc>
@@ -2565,7 +2571,19 @@
               <w:rPr>
                 <w:rFonts w:ascii="Times New Roman" w:hAnsi="Times New Roman" w:cs="Times New Roman"/>
               </w:rPr>
-              <w:t>¿Cuáles son las funciones vitales de una célula?</w:t>
+              <w:t xml:space="preserve">¿Cuáles </w:t>
+            </w:r>
+            <w:r>
+              <w:rPr>
+                <w:rFonts w:ascii="Times New Roman" w:hAnsi="Times New Roman" w:cs="Times New Roman"/>
+              </w:rPr>
+              <w:t>son las funciones vitales de la</w:t>
+            </w:r>
+            <w:r>
+              <w:rPr>
+                <w:rFonts w:ascii="Times New Roman" w:hAnsi="Times New Roman" w:cs="Times New Roman"/>
+              </w:rPr>
+              <w:t xml:space="preserve"> célula?</w:t>
             </w:r>
           </w:p>
         </w:tc>
@@ -4572,7 +4590,31 @@
               <w:rPr>
                 <w:rFonts w:ascii="Times New Roman" w:hAnsi="Times New Roman" w:cs="Times New Roman"/>
               </w:rPr>
-              <w:t>http://profesores.aulaplaneta.com/DesktopModules/PPP_EditorGuionesKO/RecursoProfesor.aspx?IdGuion=10035&amp;IdRecurso=461553&amp;Transparent=on</w:t>
+              <w:t>1° ESO</w:t>
+            </w:r>
+            <w:r>
+              <w:rPr>
+                <w:rFonts w:ascii="Times New Roman" w:hAnsi="Times New Roman" w:cs="Times New Roman"/>
+              </w:rPr>
+              <w:t>/Ciencias de la Naturaleza/Cuaderno de estudio/</w:t>
+            </w:r>
+            <w:r>
+              <w:rPr>
+                <w:rFonts w:ascii="Times New Roman" w:hAnsi="Times New Roman" w:cs="Times New Roman"/>
+              </w:rPr>
+              <w:t>Los seres vivos</w:t>
+            </w:r>
+            <w:r>
+              <w:rPr>
+                <w:rFonts w:ascii="Times New Roman" w:hAnsi="Times New Roman" w:cs="Times New Roman"/>
+              </w:rPr>
+              <w:t xml:space="preserve">/La </w:t>
+            </w:r>
+            <w:r>
+              <w:rPr>
+                <w:rFonts w:ascii="Times New Roman" w:hAnsi="Times New Roman" w:cs="Times New Roman"/>
+              </w:rPr>
+              <w:t>composición de los seres vivos</w:t>
             </w:r>
           </w:p>
         </w:tc>
@@ -4974,15 +5016,48 @@
                 <w:rFonts w:ascii="Times New Roman" w:hAnsi="Times New Roman" w:cs="Times New Roman"/>
               </w:rPr>
             </w:pPr>
-            <w:hyperlink r:id="rId12" w:history="1">
-              <w:r>
-                <w:rPr>
-                  <w:rStyle w:val="Hipervnculo"/>
-                  <w:rFonts w:ascii="Times New Roman" w:hAnsi="Times New Roman" w:cs="Times New Roman"/>
-                </w:rPr>
-                <w:t>http://profesores.aulaplaneta.com/DesktopModules/PPP_EditorGuionesKO/RecursoProfesor.aspx?IdGuion=10210&amp;IdRecurso=474258&amp;Transparent=on</w:t>
-              </w:r>
-            </w:hyperlink>
+            <w:r>
+              <w:rPr>
+                <w:rFonts w:ascii="Times New Roman" w:hAnsi="Times New Roman" w:cs="Times New Roman"/>
+              </w:rPr>
+              <w:t>3°</w:t>
+            </w:r>
+            <w:r>
+              <w:rPr>
+                <w:rFonts w:ascii="Times New Roman" w:hAnsi="Times New Roman" w:cs="Times New Roman"/>
+              </w:rPr>
+              <w:t xml:space="preserve"> ESO/</w:t>
+            </w:r>
+            <w:r>
+              <w:rPr>
+                <w:rFonts w:ascii="Times New Roman" w:hAnsi="Times New Roman" w:cs="Times New Roman"/>
+              </w:rPr>
+              <w:t>Biología y Geología</w:t>
+            </w:r>
+            <w:r>
+              <w:rPr>
+                <w:rFonts w:ascii="Times New Roman" w:hAnsi="Times New Roman" w:cs="Times New Roman"/>
+              </w:rPr>
+              <w:t>/Cuaderno de estudio/</w:t>
+            </w:r>
+            <w:r>
+              <w:rPr>
+                <w:rFonts w:ascii="Times New Roman" w:hAnsi="Times New Roman" w:cs="Times New Roman"/>
+              </w:rPr>
+              <w:t>El cuerpo humano</w:t>
+            </w:r>
+            <w:r>
+              <w:rPr>
+                <w:rFonts w:ascii="Times New Roman" w:hAnsi="Times New Roman" w:cs="Times New Roman"/>
+              </w:rPr>
+              <w:t>/</w:t>
+            </w:r>
+            <w:r>
+              <w:rPr>
+                <w:rFonts w:ascii="Times New Roman" w:hAnsi="Times New Roman" w:cs="Times New Roman"/>
+              </w:rPr>
+              <w:t>Las células</w:t>
+            </w:r>
           </w:p>
         </w:tc>
       </w:tr>
@@ -5296,7 +5371,7 @@
               <w:rPr>
                 <w:rFonts w:ascii="Times New Roman" w:hAnsi="Times New Roman" w:cs="Times New Roman"/>
               </w:rPr>
-              <w:t>http://profesores.aulaplaneta.com/DesktopModules/PPP_EditorGuionesKO/RecursoProfesor.aspx?IdGuion=10619&amp;IdRecurso=500183&amp;Transparent=on</w:t>
+              <w:t>6° Primaria/Ciencias de la Naturaleza/Cuaderno de estudio/La Célula/Los tipos de célula</w:t>
             </w:r>
           </w:p>
         </w:tc>
@@ -5394,19 +5469,7 @@
               <w:rPr>
                 <w:rFonts w:ascii="Times New Roman" w:hAnsi="Times New Roman" w:cs="Times New Roman"/>
               </w:rPr>
-              <w:t xml:space="preserve">Relaciona las diferentes partes de la célula con la </w:t>
-            </w:r>
-            <w:r>
-              <w:rPr>
-                <w:rFonts w:ascii="Times New Roman" w:hAnsi="Times New Roman" w:cs="Times New Roman"/>
-              </w:rPr>
-              <w:t>definición</w:t>
-            </w:r>
-            <w:r>
-              <w:rPr>
-                <w:rFonts w:ascii="Times New Roman" w:hAnsi="Times New Roman" w:cs="Times New Roman"/>
-              </w:rPr>
-              <w:t xml:space="preserve"> correspondiente</w:t>
+              <w:t>Identifica las partes de las células y sus funciones</w:t>
             </w:r>
             <w:bookmarkEnd w:id="36"/>
           </w:p>
@@ -5667,7 +5730,7 @@
             <w:tcBorders>
               <w:top w:val="nil"/>
               <w:left w:val="nil"/>
-              <w:bottom w:val="nil"/>
+              <w:bottom w:val="single" w:sz="4" w:space="0" w:color="auto"/>
               <w:right w:val="single" w:sz="4" w:space="0" w:color="auto"/>
             </w:tcBorders>
           </w:tcPr>
@@ -5714,21 +5777,29 @@
         <w:tc>
           <w:tcPr>
             <w:tcW w:w="0" w:type="auto"/>
+            <w:vMerge w:val="restart"/>
             <w:tcBorders>
-              <w:top w:val="nil"/>
-              <w:left w:val="nil"/>
+              <w:top w:val="single" w:sz="4" w:space="0" w:color="auto"/>
+              <w:left w:val="single" w:sz="4" w:space="0" w:color="auto"/>
               <w:bottom w:val="single" w:sz="4" w:space="0" w:color="auto"/>
               <w:right w:val="single" w:sz="4" w:space="0" w:color="auto"/>
             </w:tcBorders>
-          </w:tcPr>
-          <w:p>
-            <w:pPr>
-              <w:jc w:val="both"/>
-              <w:rPr>
-                <w:rFonts w:ascii="Times New Roman" w:hAnsi="Times New Roman" w:cs="Times New Roman"/>
-                <w:b/>
-              </w:rPr>
-            </w:pPr>
+            <w:vAlign w:val="center"/>
+          </w:tcPr>
+          <w:p>
+            <w:pPr>
+              <w:jc w:val="center"/>
+              <w:rPr>
+                <w:rFonts w:ascii="Times New Roman" w:hAnsi="Times New Roman" w:cs="Times New Roman"/>
+                <w:b/>
+              </w:rPr>
+            </w:pPr>
+            <w:r>
+              <w:rPr>
+                <w:rFonts w:ascii="Times New Roman" w:hAnsi="Times New Roman" w:cs="Times New Roman"/>
+              </w:rPr>
+              <w:t>Presente en</w:t>
+            </w:r>
           </w:p>
         </w:tc>
         <w:tc>
@@ -5787,6 +5858,7 @@
         <w:tc>
           <w:tcPr>
             <w:tcW w:w="0" w:type="auto"/>
+            <w:vMerge/>
             <w:tcBorders>
               <w:top w:val="single" w:sz="4" w:space="0" w:color="auto"/>
               <w:left w:val="single" w:sz="4" w:space="0" w:color="auto"/>
@@ -5801,12 +5873,6 @@
                 <w:rFonts w:ascii="Times New Roman" w:hAnsi="Times New Roman" w:cs="Times New Roman"/>
               </w:rPr>
             </w:pPr>
-            <w:r>
-              <w:rPr>
-                <w:rFonts w:ascii="Times New Roman" w:hAnsi="Times New Roman" w:cs="Times New Roman"/>
-              </w:rPr>
-              <w:t>Presente en</w:t>
-            </w:r>
           </w:p>
         </w:tc>
         <w:tc>
@@ -6482,7 +6548,7 @@
                 <w:color w:val="000000"/>
               </w:rPr>
             </w:pPr>
-            <w:hyperlink r:id="rId13" w:history="1">
+            <w:hyperlink r:id="rId12" w:history="1">
               <w:r>
                 <w:rPr>
                   <w:rStyle w:val="Hipervnculo"/>
@@ -7164,7 +7230,7 @@
                 <w:color w:val="000000"/>
               </w:rPr>
             </w:pPr>
-            <w:hyperlink r:id="rId14" w:history="1">
+            <w:hyperlink r:id="rId13" w:history="1">
               <w:r>
                 <w:rPr>
                   <w:rStyle w:val="Hipervnculo"/>
@@ -7297,7 +7363,7 @@
         </w:rPr>
         <w:t>[</w:t>
       </w:r>
-      <w:hyperlink r:id="rId15" w:history="1">
+      <w:hyperlink r:id="rId14" w:history="1">
         <w:r>
           <w:rPr>
             <w:rStyle w:val="Hipervnculo"/>
@@ -8027,9 +8093,9 @@
               <w:tblLook w:val="04A0"/>
             </w:tblPr>
             <w:tblGrid>
-              <w:gridCol w:w="2172"/>
-              <w:gridCol w:w="2088"/>
-              <w:gridCol w:w="2084"/>
+              <w:gridCol w:w="2136"/>
+              <w:gridCol w:w="2104"/>
+              <w:gridCol w:w="2104"/>
             </w:tblGrid>
             <w:tr>
               <w:trPr>
@@ -8053,22 +8119,12 @@
                     </w:rPr>
                     <w:t>CARACTER</w:t>
                   </w:r>
-                  <w:ins w:id="49" w:author="Alejandra" w:date="2015-03-11T11:18:00Z">
-                    <w:r>
-                      <w:rPr>
-                        <w:rFonts w:ascii="Times New Roman" w:hAnsi="Times New Roman" w:cs="Times New Roman"/>
-                      </w:rPr>
-                      <w:t>Í</w:t>
-                    </w:r>
-                  </w:ins>
-                  <w:del w:id="50" w:author="Alejandra" w:date="2015-03-11T11:18:00Z">
-                    <w:r>
-                      <w:rPr>
-                        <w:rFonts w:ascii="Times New Roman" w:hAnsi="Times New Roman" w:cs="Times New Roman"/>
-                      </w:rPr>
-                      <w:delText>I</w:delText>
-                    </w:r>
-                  </w:del>
+                  <w:r>
+                    <w:rPr>
+                      <w:rFonts w:ascii="Times New Roman" w:hAnsi="Times New Roman" w:cs="Times New Roman"/>
+                    </w:rPr>
+                    <w:t>Í</w:t>
+                  </w:r>
                   <w:r>
                     <w:rPr>
                       <w:rFonts w:ascii="Times New Roman" w:hAnsi="Times New Roman" w:cs="Times New Roman"/>
@@ -8626,7 +8682,7 @@
                     </w:rPr>
                     <w:t>Algas, protozoos, hongos, animales</w:t>
                   </w:r>
-                  <w:ins w:id="51" w:author="Alejandra" w:date="2015-03-11T16:11:00Z">
+                  <w:ins w:id="49" w:author="Alejandra" w:date="2015-03-11T16:11:00Z">
                     <w:r>
                       <w:rPr>
                         <w:rFonts w:ascii="Times New Roman" w:hAnsi="Times New Roman" w:cs="Times New Roman"/>
@@ -8806,15 +8862,12 @@
                 <w:rFonts w:ascii="Times New Roman" w:hAnsi="Times New Roman" w:cs="Times New Roman"/>
               </w:rPr>
             </w:pPr>
-            <w:hyperlink r:id="rId16" w:history="1">
-              <w:r>
-                <w:rPr>
-                  <w:rStyle w:val="Hipervnculo"/>
-                  <w:rFonts w:ascii="Times New Roman" w:hAnsi="Times New Roman" w:cs="Times New Roman"/>
-                </w:rPr>
-                <w:t>http://profesores.aulaplaneta.com/DesktopModules/PPP_EditorGuionesKO/RecursoProfesor.aspx?IdGuion=10035&amp;IdRecurso=461552&amp;Transparent=on</w:t>
-              </w:r>
-            </w:hyperlink>
+            <w:r>
+              <w:rPr>
+                <w:rFonts w:ascii="Times New Roman" w:hAnsi="Times New Roman" w:cs="Times New Roman"/>
+              </w:rPr>
+              <w:t>1° ESO/Ciencias de la Naturaleza/Cuaderno de estudio/Los seres vivos/La composición de los seres vivos</w:t>
+            </w:r>
           </w:p>
         </w:tc>
       </w:tr>
@@ -8852,13 +8905,15 @@
               <w:jc w:val="both"/>
               <w:rPr>
                 <w:rFonts w:ascii="Times New Roman" w:hAnsi="Times New Roman" w:cs="Times New Roman"/>
-              </w:rPr>
-            </w:pPr>
-            <w:r>
-              <w:rPr>
-                <w:rFonts w:ascii="Times New Roman" w:hAnsi="Times New Roman" w:cs="Times New Roman"/>
-              </w:rPr>
-              <w:t>NINGUNO</w:t>
+                <w:color w:val="FF0000"/>
+              </w:rPr>
+            </w:pPr>
+            <w:r>
+              <w:rPr>
+                <w:rFonts w:ascii="Times New Roman" w:hAnsi="Times New Roman" w:cs="Times New Roman"/>
+                <w:color w:val="FF0000"/>
+              </w:rPr>
+              <w:t>El título cambia</w:t>
             </w:r>
           </w:p>
         </w:tc>
@@ -8900,14 +8955,12 @@
                 <w:rFonts w:ascii="Times New Roman" w:hAnsi="Times New Roman" w:cs="Times New Roman"/>
               </w:rPr>
             </w:pPr>
-            <w:bookmarkStart w:id="52" w:name="OLE_LINK3"/>
             <w:r>
               <w:rPr>
                 <w:rFonts w:ascii="Times New Roman" w:hAnsi="Times New Roman" w:cs="Times New Roman"/>
               </w:rPr>
               <w:t>Células procariotas y eucariotas</w:t>
             </w:r>
-            <w:bookmarkEnd w:id="52"/>
           </w:p>
         </w:tc>
       </w:tr>
@@ -8955,7 +9008,7 @@
               </w:rPr>
               <w:t>Interactivo que detalla las estructuras básicas del interior de las células procariota, eucariota animal y eucariota vegetal</w:t>
             </w:r>
-            <w:ins w:id="53" w:author="Alejandra" w:date="2015-03-11T11:18:00Z">
+            <w:ins w:id="50" w:author="Alejandra" w:date="2015-03-11T11:18:00Z">
               <w:r>
                 <w:rPr>
                   <w:rFonts w:ascii="Times New Roman" w:hAnsi="Times New Roman" w:cs="Times New Roman"/>
@@ -9190,15 +9243,12 @@
                 <w:rFonts w:ascii="Times New Roman" w:hAnsi="Times New Roman" w:cs="Times New Roman"/>
               </w:rPr>
             </w:pPr>
-            <w:hyperlink r:id="rId17" w:history="1">
-              <w:r>
-                <w:rPr>
-                  <w:rStyle w:val="Hipervnculo"/>
-                  <w:rFonts w:ascii="Times New Roman" w:hAnsi="Times New Roman" w:cs="Times New Roman"/>
-                </w:rPr>
-                <w:t>http://profesores.aulaplaneta.com/DNNPlayerPackages/Package9741/Recurso210/Principal.html?transparent=on&amp;solucion=si</w:t>
-              </w:r>
-            </w:hyperlink>
+            <w:r>
+              <w:rPr>
+                <w:rFonts w:ascii="Times New Roman" w:hAnsi="Times New Roman" w:cs="Times New Roman"/>
+              </w:rPr>
+              <w:t>6° Primaria/Ciencias de la Naturaleza/Cuaderno de estudio/La Célula/La definición de la célula</w:t>
+            </w:r>
           </w:p>
         </w:tc>
       </w:tr>
@@ -9236,15 +9286,24 @@
               <w:jc w:val="both"/>
               <w:rPr>
                 <w:rFonts w:ascii="Times New Roman" w:hAnsi="Times New Roman" w:cs="Times New Roman"/>
-              </w:rPr>
-            </w:pPr>
-            <w:r>
-              <w:rPr>
-                <w:rFonts w:ascii="Times New Roman" w:hAnsi="Times New Roman" w:cs="Times New Roman"/>
                 <w:color w:val="FF0000"/>
               </w:rPr>
+            </w:pPr>
+            <w:r>
+              <w:rPr>
+                <w:rFonts w:ascii="Times New Roman" w:hAnsi="Times New Roman" w:cs="Times New Roman"/>
+                <w:color w:val="FF0000"/>
+              </w:rPr>
               <w:t>Sugerencia: Activar teclado virtual para las respuestas</w:t>
             </w:r>
+          </w:p>
+          <w:p>
+            <w:pPr>
+              <w:jc w:val="both"/>
+              <w:rPr>
+                <w:rFonts w:ascii="Times New Roman" w:hAnsi="Times New Roman" w:cs="Times New Roman"/>
+              </w:rPr>
+            </w:pPr>
           </w:p>
         </w:tc>
       </w:tr>
@@ -9285,14 +9344,20 @@
                 <w:rFonts w:ascii="Times New Roman" w:hAnsi="Times New Roman" w:cs="Times New Roman"/>
               </w:rPr>
             </w:pPr>
-            <w:bookmarkStart w:id="54" w:name="OLE_LINK4"/>
+            <w:bookmarkStart w:id="51" w:name="OLE_LINK4"/>
+            <w:r>
+              <w:rPr>
+                <w:rFonts w:ascii="Times New Roman" w:hAnsi="Times New Roman" w:cs="Times New Roman"/>
+              </w:rPr>
+              <w:t xml:space="preserve">Refuerza tu aprendizaje: </w:t>
+            </w:r>
             <w:r>
               <w:rPr>
                 <w:rFonts w:ascii="Times New Roman" w:hAnsi="Times New Roman" w:cs="Times New Roman"/>
               </w:rPr>
               <w:t>La definición de célula</w:t>
             </w:r>
-            <w:bookmarkEnd w:id="54"/>
+            <w:bookmarkEnd w:id="51"/>
           </w:p>
         </w:tc>
       </w:tr>
@@ -9339,7 +9404,7 @@
               </w:rPr>
               <w:t>Descripción de las funciones vitales de una célula</w:t>
             </w:r>
-            <w:ins w:id="55" w:author="Alejandra" w:date="2015-03-11T16:12:00Z">
+            <w:ins w:id="52" w:author="Alejandra" w:date="2015-03-11T16:12:00Z">
               <w:r>
                 <w:rPr>
                   <w:rFonts w:ascii="Times New Roman" w:hAnsi="Times New Roman" w:cs="Times New Roman"/>
@@ -9396,7 +9461,7 @@
         </w:rPr>
         <w:t xml:space="preserve">3. </w:t>
       </w:r>
-      <w:bookmarkStart w:id="56" w:name="OLE_LINK5"/>
+      <w:bookmarkStart w:id="53" w:name="OLE_LINK5"/>
       <w:r>
         <w:rPr>
           <w:rFonts w:ascii="Times New Roman" w:hAnsi="Times New Roman" w:cs="Times New Roman"/>
@@ -9404,7 +9469,7 @@
         </w:rPr>
         <w:t>Organismos unicelulares y pluricelulares</w:t>
       </w:r>
-      <w:bookmarkEnd w:id="56"/>
+      <w:bookmarkEnd w:id="53"/>
     </w:p>
     <w:p>
       <w:pPr>
@@ -9499,7 +9564,7 @@
         </w:rPr>
         <w:t>[</w:t>
       </w:r>
-      <w:hyperlink r:id="rId18" w:history="1">
+      <w:hyperlink r:id="rId15" w:history="1">
         <w:r>
           <w:rPr>
             <w:rStyle w:val="Hipervnculo"/>
@@ -9526,7 +9591,7 @@
       <w:r>
         <w:t>[</w:t>
       </w:r>
-      <w:hyperlink r:id="rId19" w:history="1">
+      <w:hyperlink r:id="rId16" w:history="1">
         <w:r>
           <w:rPr>
             <w:rStyle w:val="Hipervnculo"/>
@@ -9691,7 +9756,7 @@
         </w:rPr>
         <w:t xml:space="preserve"> para desempeñar funciones específicas, es decir que en estos seres vivos hay una división del trabajo.</w:t>
       </w:r>
-      <w:ins w:id="57" w:author="Alejandra" w:date="2015-03-11T11:24:00Z">
+      <w:ins w:id="54" w:author="Alejandra" w:date="2015-03-11T11:24:00Z">
         <w:r>
           <w:rPr>
             <w:rFonts w:ascii="Times New Roman" w:hAnsi="Times New Roman" w:cs="Times New Roman"/>
@@ -9711,7 +9776,7 @@
         </w:rPr>
         <w:t>Cada célula de</w:t>
       </w:r>
-      <w:ins w:id="58" w:author="Alejandra" w:date="2015-03-11T11:25:00Z">
+      <w:ins w:id="55" w:author="Alejandra" w:date="2015-03-11T11:25:00Z">
         <w:r>
           <w:rPr>
             <w:rFonts w:ascii="Times New Roman" w:hAnsi="Times New Roman" w:cs="Times New Roman"/>
@@ -9731,7 +9796,7 @@
         </w:rPr>
         <w:t>organismo</w:t>
       </w:r>
-      <w:ins w:id="59" w:author="Alejandra" w:date="2015-03-11T11:25:00Z">
+      <w:ins w:id="56" w:author="Alejandra" w:date="2015-03-11T11:25:00Z">
         <w:r>
           <w:rPr>
             <w:rFonts w:ascii="Times New Roman" w:hAnsi="Times New Roman" w:cs="Times New Roman"/>
@@ -9771,7 +9836,7 @@
         </w:rPr>
         <w:t xml:space="preserve"> [</w:t>
       </w:r>
-      <w:hyperlink r:id="rId20" w:history="1">
+      <w:hyperlink r:id="rId17" w:history="1">
         <w:r>
           <w:rPr>
             <w:rStyle w:val="Hipervnculo"/>
@@ -10206,7 +10271,7 @@
               </w:rPr>
               <w:t>como</w:t>
             </w:r>
-            <w:ins w:id="60" w:author="Alejandra" w:date="2015-03-11T11:29:00Z">
+            <w:ins w:id="57" w:author="Alejandra" w:date="2015-03-11T11:29:00Z">
               <w:r>
                 <w:rPr>
                   <w:rFonts w:ascii="Times" w:hAnsi="Times"/>
@@ -10340,7 +10405,7 @@
         </w:rPr>
         <w:t xml:space="preserve">3.1 </w:t>
       </w:r>
-      <w:bookmarkStart w:id="61" w:name="OLE_LINK6"/>
+      <w:bookmarkStart w:id="58" w:name="OLE_LINK6"/>
       <w:r>
         <w:rPr>
           <w:rFonts w:ascii="Times New Roman" w:hAnsi="Times New Roman" w:cs="Times New Roman"/>
@@ -10348,7 +10413,7 @@
         </w:rPr>
         <w:t>Niveles de organización</w:t>
       </w:r>
-      <w:bookmarkEnd w:id="61"/>
+      <w:bookmarkEnd w:id="58"/>
     </w:p>
     <w:p>
       <w:pPr>
@@ -10371,7 +10436,7 @@
         </w:rPr>
         <w:t>En los organismos pluricelulares</w:t>
       </w:r>
-      <w:ins w:id="62" w:author="Alejandra" w:date="2015-03-11T11:30:00Z">
+      <w:ins w:id="59" w:author="Alejandra" w:date="2015-03-11T11:30:00Z">
         <w:r>
           <w:rPr>
             <w:rFonts w:ascii="Times New Roman" w:hAnsi="Times New Roman" w:cs="Times New Roman"/>
@@ -10391,7 +10456,7 @@
         </w:rPr>
         <w:t xml:space="preserve"> una</w:t>
       </w:r>
-      <w:ins w:id="63" w:author="Alejandra" w:date="2015-03-11T11:30:00Z">
+      <w:ins w:id="60" w:author="Alejandra" w:date="2015-03-11T11:30:00Z">
         <w:r>
           <w:rPr>
             <w:rFonts w:ascii="Times New Roman" w:hAnsi="Times New Roman" w:cs="Times New Roman"/>
@@ -10449,7 +10514,7 @@
         </w:rPr>
         <w:t>[</w:t>
       </w:r>
-      <w:hyperlink r:id="rId21" w:history="1">
+      <w:hyperlink r:id="rId18" w:history="1">
         <w:r>
           <w:rPr>
             <w:rStyle w:val="Hipervnculo"/>
@@ -10511,7 +10576,7 @@
         </w:rPr>
         <w:t>[</w:t>
       </w:r>
-      <w:hyperlink r:id="rId22" w:history="1">
+      <w:hyperlink r:id="rId19" w:history="1">
         <w:r>
           <w:rPr>
             <w:rStyle w:val="Hipervnculo"/>
@@ -10721,15 +10786,12 @@
                 <w:rFonts w:ascii="Times New Roman" w:hAnsi="Times New Roman" w:cs="Times New Roman"/>
               </w:rPr>
             </w:pPr>
-            <w:hyperlink r:id="rId23" w:history="1">
-              <w:r>
-                <w:rPr>
-                  <w:rStyle w:val="Hipervnculo"/>
-                  <w:rFonts w:ascii="Times New Roman" w:hAnsi="Times New Roman" w:cs="Times New Roman"/>
-                </w:rPr>
-                <w:t>http://profesores.aulaplaneta.com//DesktopModules/PPP_UploadScorms/RecursoPopUp.aspx?RecursoID=449427</w:t>
-              </w:r>
-            </w:hyperlink>
+            <w:r>
+              <w:rPr>
+                <w:rFonts w:ascii="Times New Roman" w:hAnsi="Times New Roman" w:cs="Times New Roman"/>
+              </w:rPr>
+              <w:t>6° Primaria/Ciencias de la Naturaleza/Cuaderno de estudio/La Célula/Los organismos unicelulares y pluricelulares</w:t>
+            </w:r>
           </w:p>
         </w:tc>
       </w:tr>
@@ -11000,15 +11062,12 @@
                 <w:rFonts w:ascii="Times New Roman" w:hAnsi="Times New Roman" w:cs="Times New Roman"/>
               </w:rPr>
             </w:pPr>
-            <w:hyperlink r:id="rId24" w:history="1">
-              <w:r>
-                <w:rPr>
-                  <w:rStyle w:val="Hipervnculo"/>
-                  <w:rFonts w:ascii="Times New Roman" w:hAnsi="Times New Roman" w:cs="Times New Roman"/>
-                </w:rPr>
-                <w:t>http://profesores.aulaplaneta.com/DNNPlayerPackages/Package9741/Recurso050/Principal.html?transparent=on&amp;solucion=si</w:t>
-              </w:r>
-            </w:hyperlink>
+            <w:r>
+              <w:rPr>
+                <w:rFonts w:ascii="Times New Roman" w:hAnsi="Times New Roman" w:cs="Times New Roman"/>
+              </w:rPr>
+              <w:t>6° Primaria/Ciencias de la Naturaleza/Cuaderno de estudio/La Célula/Los organismos unicelulares y pluricelulares</w:t>
+            </w:r>
           </w:p>
         </w:tc>
       </w:tr>
@@ -11048,7 +11107,7 @@
               <w:rPr>
                 <w:rFonts w:ascii="Times New Roman" w:hAnsi="Times New Roman" w:cs="Times New Roman"/>
               </w:rPr>
-              <w:t>NINGUNO</w:t>
+              <w:t>SIN CAMBIOS</w:t>
             </w:r>
           </w:p>
         </w:tc>
@@ -11088,14 +11147,38 @@
                 <w:rFonts w:ascii="Times New Roman" w:hAnsi="Times New Roman" w:cs="Times New Roman"/>
               </w:rPr>
             </w:pPr>
-            <w:bookmarkStart w:id="64" w:name="OLE_LINK7"/>
-            <w:r>
-              <w:rPr>
-                <w:rFonts w:ascii="Times New Roman" w:hAnsi="Times New Roman" w:cs="Times New Roman"/>
-              </w:rPr>
-              <w:t>Cuáles son los niveles de organización en los organismos</w:t>
-            </w:r>
-            <w:bookmarkEnd w:id="64"/>
+            <w:bookmarkStart w:id="61" w:name="OLE_LINK7"/>
+            <w:r>
+              <w:rPr>
+                <w:rFonts w:ascii="Times New Roman" w:hAnsi="Times New Roman" w:cs="Times New Roman"/>
+              </w:rPr>
+              <w:t>¿</w:t>
+            </w:r>
+            <w:r>
+              <w:rPr>
+                <w:rFonts w:ascii="Times New Roman" w:hAnsi="Times New Roman" w:cs="Times New Roman"/>
+              </w:rPr>
+              <w:t>Cuáles so</w:t>
+            </w:r>
+            <w:r>
+              <w:rPr>
+                <w:rFonts w:ascii="Times New Roman" w:hAnsi="Times New Roman" w:cs="Times New Roman"/>
+              </w:rPr>
+              <w:t>n los niveles de organización de</w:t>
+            </w:r>
+            <w:r>
+              <w:rPr>
+                <w:rFonts w:ascii="Times New Roman" w:hAnsi="Times New Roman" w:cs="Times New Roman"/>
+              </w:rPr>
+              <w:t xml:space="preserve"> los organismos</w:t>
+            </w:r>
+            <w:bookmarkEnd w:id="61"/>
+            <w:r>
+              <w:rPr>
+                <w:rFonts w:ascii="Times New Roman" w:hAnsi="Times New Roman" w:cs="Times New Roman"/>
+              </w:rPr>
+              <w:t>?</w:t>
+            </w:r>
           </w:p>
         </w:tc>
       </w:tr>
@@ -11140,7 +11223,7 @@
               </w:rPr>
               <w:t>Actividad interactiva para ordenar los niveles de organización de los organismos</w:t>
             </w:r>
-            <w:ins w:id="65" w:author="Alejandra" w:date="2015-03-11T11:32:00Z">
+            <w:ins w:id="62" w:author="Alejandra" w:date="2015-03-11T11:32:00Z">
               <w:r>
                 <w:rPr>
                   <w:rFonts w:ascii="Times New Roman" w:hAnsi="Times New Roman" w:cs="Times New Roman"/>
@@ -11190,7 +11273,7 @@
         </w:rPr>
         <w:t xml:space="preserve">3.2 </w:t>
       </w:r>
-      <w:bookmarkStart w:id="66" w:name="OLE_LINK8"/>
+      <w:bookmarkStart w:id="63" w:name="OLE_LINK8"/>
       <w:r>
         <w:rPr>
           <w:rFonts w:ascii="Times New Roman" w:hAnsi="Times New Roman" w:cs="Times New Roman"/>
@@ -11198,7 +11281,7 @@
         </w:rPr>
         <w:t>La forma y el tamaño de las células</w:t>
       </w:r>
-      <w:bookmarkEnd w:id="66"/>
+      <w:bookmarkEnd w:id="63"/>
     </w:p>
     <w:p>
       <w:pPr>
@@ -11490,19 +11573,19 @@
               <w:rPr>
                 <w:rFonts w:ascii="Times New Roman" w:hAnsi="Times New Roman" w:cs="Times New Roman"/>
               </w:rPr>
-              <w:t>Aula planeta</w:t>
-            </w:r>
-            <w:r>
-              <w:rPr>
-                <w:rFonts w:ascii="Times New Roman" w:hAnsi="Times New Roman" w:cs="Times New Roman"/>
-              </w:rPr>
-              <w:t>/</w:t>
-            </w:r>
-            <w:r>
-              <w:rPr>
-                <w:rFonts w:ascii="Times New Roman" w:hAnsi="Times New Roman" w:cs="Times New Roman"/>
-              </w:rPr>
-              <w:t>6°/ciencias de la naturaleza/cuaderno de estudio/la célula/los organismos unicelulares y pluricelulares/la forma y el tamaño de las células</w:t>
+              <w:t>6°</w:t>
+            </w:r>
+            <w:r>
+              <w:rPr>
+                <w:rFonts w:ascii="Times New Roman" w:hAnsi="Times New Roman" w:cs="Times New Roman"/>
+              </w:rPr>
+              <w:t xml:space="preserve"> primaria</w:t>
+            </w:r>
+            <w:r>
+              <w:rPr>
+                <w:rFonts w:ascii="Times New Roman" w:hAnsi="Times New Roman" w:cs="Times New Roman"/>
+              </w:rPr>
+              <w:t>/ciencias de la naturaleza/cuaderno de estudio/la célula/los organismos unicelulares y pluricelulares/la forma y el tamaño de las células</w:t>
             </w:r>
           </w:p>
           <w:p>
@@ -11603,7 +11686,7 @@
         </w:rPr>
         <w:t>. Algunas son fusiformes o alargadas; otras son estrelladas, prismáticas, aplanadas o elípticas</w:t>
       </w:r>
-      <w:ins w:id="67" w:author="Alejandra" w:date="2015-03-11T16:17:00Z">
+      <w:ins w:id="64" w:author="Alejandra" w:date="2015-03-11T16:17:00Z">
         <w:r>
           <w:rPr>
             <w:rFonts w:ascii="Times New Roman" w:hAnsi="Times New Roman" w:cs="Times New Roman"/>
@@ -11695,7 +11778,7 @@
         </w:rPr>
         <w:t xml:space="preserve"> [</w:t>
       </w:r>
-      <w:hyperlink r:id="rId25" w:history="1">
+      <w:hyperlink r:id="rId20" w:history="1">
         <w:r>
           <w:rPr>
             <w:rStyle w:val="Hipervnculo"/>
@@ -11863,15 +11946,12 @@
                 <w:rFonts w:ascii="Times New Roman" w:hAnsi="Times New Roman" w:cs="Times New Roman"/>
               </w:rPr>
             </w:pPr>
-            <w:hyperlink r:id="rId26" w:history="1">
-              <w:r>
-                <w:rPr>
-                  <w:rStyle w:val="Hipervnculo"/>
-                  <w:rFonts w:ascii="Times New Roman" w:hAnsi="Times New Roman" w:cs="Times New Roman"/>
-                </w:rPr>
-                <w:t>http://profesores.aulaplaneta.com/DNNPlayerPackages/Package9741/Recurso080/Principal.html?transparent=on&amp;solucion=si</w:t>
-              </w:r>
-            </w:hyperlink>
+            <w:r>
+              <w:rPr>
+                <w:rFonts w:ascii="Times New Roman" w:hAnsi="Times New Roman" w:cs="Times New Roman"/>
+              </w:rPr>
+              <w:t>6° Primaria/Ciencias de la Naturaleza/Cuaderno de estudio/La Célula/Los organismos unicelulares y pluricelulares</w:t>
+            </w:r>
           </w:p>
         </w:tc>
       </w:tr>
@@ -11911,7 +11991,7 @@
               <w:rPr>
                 <w:rFonts w:ascii="Times New Roman" w:hAnsi="Times New Roman" w:cs="Times New Roman"/>
               </w:rPr>
-              <w:t>NINGUNO</w:t>
+              <w:t>SIN CAMBIOS</w:t>
             </w:r>
           </w:p>
         </w:tc>
@@ -11951,14 +12031,20 @@
                 <w:rFonts w:ascii="Times New Roman" w:hAnsi="Times New Roman" w:cs="Times New Roman"/>
               </w:rPr>
             </w:pPr>
-            <w:bookmarkStart w:id="68" w:name="OLE_LINK9"/>
+            <w:bookmarkStart w:id="65" w:name="OLE_LINK9"/>
             <w:r>
               <w:rPr>
                 <w:rFonts w:ascii="Times New Roman" w:hAnsi="Times New Roman" w:cs="Times New Roman"/>
               </w:rPr>
               <w:t>Reconoce diferentes tipos de célula</w:t>
             </w:r>
-            <w:bookmarkEnd w:id="68"/>
+            <w:bookmarkEnd w:id="65"/>
+            <w:r>
+              <w:rPr>
+                <w:rFonts w:ascii="Times New Roman" w:hAnsi="Times New Roman" w:cs="Times New Roman"/>
+              </w:rPr>
+              <w:t>s</w:t>
+            </w:r>
           </w:p>
         </w:tc>
       </w:tr>
@@ -12003,7 +12089,7 @@
               </w:rPr>
               <w:t>Actividad que relaciona los tipos de célula y su forma</w:t>
             </w:r>
-            <w:ins w:id="69" w:author="Alejandra" w:date="2015-03-11T11:34:00Z">
+            <w:ins w:id="66" w:author="Alejandra" w:date="2015-03-11T11:34:00Z">
               <w:r>
                 <w:rPr>
                   <w:rFonts w:ascii="Times New Roman" w:hAnsi="Times New Roman" w:cs="Times New Roman"/>
@@ -12198,15 +12284,12 @@
                 <w:rFonts w:ascii="Times New Roman" w:hAnsi="Times New Roman" w:cs="Times New Roman"/>
               </w:rPr>
             </w:pPr>
-            <w:hyperlink r:id="rId27" w:history="1">
-              <w:r>
-                <w:rPr>
-                  <w:rStyle w:val="Hipervnculo"/>
-                  <w:rFonts w:ascii="Times New Roman" w:hAnsi="Times New Roman" w:cs="Times New Roman"/>
-                </w:rPr>
-                <w:t>http://profesores.aulaplaneta.com/DNNPlayerPackages/Package9741/Recurso230/Principal.html?transparent=on&amp;solucion=si</w:t>
-              </w:r>
-            </w:hyperlink>
+            <w:r>
+              <w:rPr>
+                <w:rFonts w:ascii="Times New Roman" w:hAnsi="Times New Roman" w:cs="Times New Roman"/>
+              </w:rPr>
+              <w:t>6° Primaria/Ciencias de la Naturaleza/Cuaderno de estudio/La Célula/Los organismos unicelulares y pluricelulares</w:t>
+            </w:r>
           </w:p>
         </w:tc>
       </w:tr>
@@ -12302,14 +12385,12 @@
                 <w:rFonts w:ascii="Times New Roman" w:hAnsi="Times New Roman" w:cs="Times New Roman"/>
               </w:rPr>
             </w:pPr>
-            <w:bookmarkStart w:id="70" w:name="OLE_LINK10"/>
-            <w:r>
-              <w:rPr>
-                <w:rFonts w:ascii="Times New Roman" w:hAnsi="Times New Roman" w:cs="Times New Roman"/>
-              </w:rPr>
-              <w:t>Los seres unicelulares y pluricelulares</w:t>
-            </w:r>
-            <w:bookmarkEnd w:id="70"/>
+            <w:r>
+              <w:rPr>
+                <w:rFonts w:ascii="Times New Roman" w:hAnsi="Times New Roman" w:cs="Times New Roman"/>
+              </w:rPr>
+              <w:t>Refuerza tu aprendizaje: Los seres unicelulares y pluricelulares</w:t>
+            </w:r>
           </w:p>
         </w:tc>
       </w:tr>
@@ -12354,7 +12435,7 @@
               </w:rPr>
               <w:t>Actividad sobre los seres unicelulares y pluricelulares</w:t>
             </w:r>
-            <w:ins w:id="71" w:author="Alejandra" w:date="2015-03-11T11:34:00Z">
+            <w:ins w:id="67" w:author="Alejandra" w:date="2015-03-11T11:34:00Z">
               <w:r>
                 <w:rPr>
                   <w:rFonts w:ascii="Times New Roman" w:hAnsi="Times New Roman" w:cs="Times New Roman"/>
@@ -12822,7 +12903,7 @@
         </w:rPr>
         <w:t>objetivo</w:t>
       </w:r>
-      <w:ins w:id="72" w:author="Alejandra" w:date="2015-03-11T11:37:00Z">
+      <w:ins w:id="68" w:author="Alejandra" w:date="2015-03-11T11:37:00Z">
         <w:r>
           <w:rPr>
             <w:rFonts w:ascii="Times New Roman" w:hAnsi="Times New Roman" w:cs="Times New Roman"/>
@@ -12842,7 +12923,7 @@
         </w:rPr>
         <w:t>la lente por la que miramos</w:t>
       </w:r>
-      <w:ins w:id="73" w:author="Alejandra" w:date="2015-03-11T16:19:00Z">
+      <w:ins w:id="69" w:author="Alejandra" w:date="2015-03-11T16:19:00Z">
         <w:r>
           <w:rPr>
             <w:rFonts w:ascii="Times New Roman" w:hAnsi="Times New Roman" w:cs="Times New Roman"/>
@@ -12886,7 +12967,7 @@
         </w:rPr>
         <w:t>La mayoría de microscopios tienen al menos tres objetivos montados en una estructura que se denomina revólver y que podemos girar para obtener el aumento que necesitamos</w:t>
       </w:r>
-      <w:ins w:id="74" w:author="Alejandra" w:date="2015-03-11T11:37:00Z">
+      <w:ins w:id="70" w:author="Alejandra" w:date="2015-03-11T11:37:00Z">
         <w:r>
           <w:rPr>
             <w:rFonts w:ascii="Times New Roman" w:hAnsi="Times New Roman" w:cs="Times New Roman"/>
@@ -12901,7 +12982,7 @@
         </w:rPr>
         <w:t>[</w:t>
       </w:r>
-      <w:hyperlink r:id="rId28" w:history="1">
+      <w:hyperlink r:id="rId21" w:history="1">
         <w:r>
           <w:rPr>
             <w:rStyle w:val="Hipervnculo"/>
@@ -13093,15 +13174,12 @@
                 <w:rFonts w:ascii="Times New Roman" w:hAnsi="Times New Roman" w:cs="Times New Roman"/>
               </w:rPr>
             </w:pPr>
-            <w:hyperlink r:id="rId29" w:history="1">
-              <w:r>
-                <w:rPr>
-                  <w:rStyle w:val="Hipervnculo"/>
-                  <w:rFonts w:ascii="Times New Roman" w:hAnsi="Times New Roman" w:cs="Times New Roman"/>
-                </w:rPr>
-                <w:t>http://profesores.aulaplaneta.com//DesktopModules/PPP_UploadScorms/RecursoPopUp.aspx?RecursoID=449428</w:t>
-              </w:r>
-            </w:hyperlink>
+            <w:r>
+              <w:rPr>
+                <w:rFonts w:ascii="Times New Roman" w:hAnsi="Times New Roman" w:cs="Times New Roman"/>
+              </w:rPr>
+              <w:t>6° Primaria/Ciencias de la Naturaleza/Cuaderno de estudio/La Célula/El microscopio</w:t>
+            </w:r>
           </w:p>
         </w:tc>
       </w:tr>
@@ -13141,7 +13219,7 @@
               <w:rPr>
                 <w:rFonts w:ascii="Times New Roman" w:hAnsi="Times New Roman" w:cs="Times New Roman"/>
               </w:rPr>
-              <w:t>NINGUNO</w:t>
+              <w:t>SIN CAMBIOS</w:t>
             </w:r>
           </w:p>
         </w:tc>
@@ -13181,14 +13259,14 @@
                 <w:rFonts w:ascii="Times New Roman" w:hAnsi="Times New Roman" w:cs="Times New Roman"/>
               </w:rPr>
             </w:pPr>
-            <w:bookmarkStart w:id="75" w:name="OLE_LINK11"/>
+            <w:bookmarkStart w:id="71" w:name="OLE_LINK11"/>
             <w:r>
               <w:rPr>
                 <w:rFonts w:ascii="Times New Roman" w:hAnsi="Times New Roman" w:cs="Times New Roman"/>
               </w:rPr>
               <w:t>La observación al microscopio</w:t>
             </w:r>
-            <w:bookmarkEnd w:id="75"/>
+            <w:bookmarkEnd w:id="71"/>
           </w:p>
         </w:tc>
       </w:tr>
@@ -13282,7 +13360,7 @@
         </w:rPr>
         <w:t>4.1 Las partes del</w:t>
       </w:r>
-      <w:del w:id="76" w:author="Alejandra" w:date="2015-03-11T11:37:00Z">
+      <w:del w:id="72" w:author="Alejandra" w:date="2015-03-11T11:37:00Z">
         <w:r>
           <w:rPr>
             <w:rFonts w:ascii="Times New Roman" w:hAnsi="Times New Roman" w:cs="Times New Roman"/>
@@ -13329,7 +13407,7 @@
         </w:rPr>
         <w:t>[</w:t>
       </w:r>
-      <w:hyperlink r:id="rId30" w:history="1">
+      <w:hyperlink r:id="rId22" w:history="1">
         <w:r>
           <w:rPr>
             <w:rStyle w:val="Hipervnculo"/>
@@ -13454,7 +13532,7 @@
         </w:rPr>
         <w:t>[</w:t>
       </w:r>
-      <w:hyperlink r:id="rId31" w:history="1">
+      <w:hyperlink r:id="rId23" w:history="1">
         <w:r>
           <w:rPr>
             <w:rStyle w:val="Hipervnculo"/>
@@ -13685,15 +13763,29 @@
                 <w:color w:val="000000"/>
               </w:rPr>
             </w:pPr>
-            <w:bookmarkStart w:id="77" w:name="OLE_LINK21"/>
+            <w:bookmarkStart w:id="73" w:name="OLE_LINK21"/>
             <w:r>
               <w:rPr>
                 <w:rFonts w:ascii="Times New Roman" w:hAnsi="Times New Roman" w:cs="Times New Roman"/>
                 <w:color w:val="000000"/>
               </w:rPr>
-              <w:t>Aulaplaneta 6°/ciencias de la naturaleza/la célula/el microscopio</w:t>
-            </w:r>
-            <w:bookmarkEnd w:id="77"/>
+              <w:t>6°</w:t>
+            </w:r>
+            <w:r>
+              <w:rPr>
+                <w:rFonts w:ascii="Times New Roman" w:hAnsi="Times New Roman" w:cs="Times New Roman"/>
+                <w:color w:val="000000"/>
+              </w:rPr>
+              <w:t xml:space="preserve"> primaria</w:t>
+            </w:r>
+            <w:r>
+              <w:rPr>
+                <w:rFonts w:ascii="Times New Roman" w:hAnsi="Times New Roman" w:cs="Times New Roman"/>
+                <w:color w:val="000000"/>
+              </w:rPr>
+              <w:t>/ciencias de la naturaleza/la célula/el microscopio</w:t>
+            </w:r>
+            <w:bookmarkEnd w:id="73"/>
           </w:p>
         </w:tc>
       </w:tr>
@@ -13905,15 +13997,12 @@
                 <w:color w:val="000000"/>
               </w:rPr>
             </w:pPr>
-            <w:hyperlink r:id="rId32" w:history="1">
-              <w:r>
-                <w:rPr>
-                  <w:rStyle w:val="Hipervnculo"/>
-                  <w:rFonts w:ascii="Times New Roman" w:hAnsi="Times New Roman" w:cs="Times New Roman"/>
-                </w:rPr>
-                <w:t>http://profesores.aulaplaneta.com/DNNPlayerPackages/Package9741/Recurso110/Principal.html?transparent=on&amp;solucion=si</w:t>
-              </w:r>
-            </w:hyperlink>
+            <w:r>
+              <w:rPr>
+                <w:rFonts w:ascii="Times New Roman" w:hAnsi="Times New Roman" w:cs="Times New Roman"/>
+              </w:rPr>
+              <w:t>6° Primaria/Ciencias de la Naturaleza/Cuaderno de estudio/La Célula/El microscopio</w:t>
+            </w:r>
           </w:p>
         </w:tc>
       </w:tr>
@@ -13955,9 +14044,8 @@
             <w:r>
               <w:rPr>
                 <w:rFonts w:ascii="Times New Roman" w:hAnsi="Times New Roman" w:cs="Times New Roman"/>
-                <w:color w:val="000000"/>
-              </w:rPr>
-              <w:t>NINGUNO</w:t>
+              </w:rPr>
+              <w:t>SIN CAMBIOS</w:t>
             </w:r>
           </w:p>
         </w:tc>
@@ -13985,7 +14073,6 @@
                 <w:sz w:val="18"/>
                 <w:szCs w:val="18"/>
               </w:rPr>
-              <w:lastRenderedPageBreak/>
               <w:t>Título</w:t>
             </w:r>
           </w:p>
@@ -14001,7 +14088,7 @@
                 <w:color w:val="000000"/>
               </w:rPr>
             </w:pPr>
-            <w:bookmarkStart w:id="78" w:name="OLE_LINK12"/>
+            <w:bookmarkStart w:id="74" w:name="OLE_LINK12"/>
             <w:r>
               <w:rPr>
                 <w:rFonts w:ascii="Times New Roman" w:hAnsi="Times New Roman" w:cs="Times New Roman"/>
@@ -14009,7 +14096,7 @@
               </w:rPr>
               <w:t>Identifica las partes de un microscopio</w:t>
             </w:r>
-            <w:bookmarkEnd w:id="78"/>
+            <w:bookmarkEnd w:id="74"/>
           </w:p>
         </w:tc>
       </w:tr>
@@ -14036,6 +14123,7 @@
                 <w:sz w:val="18"/>
                 <w:szCs w:val="18"/>
               </w:rPr>
+              <w:lastRenderedPageBreak/>
               <w:t>Descripción</w:t>
             </w:r>
           </w:p>
@@ -14058,7 +14146,7 @@
               </w:rPr>
               <w:t>Actividad interactiva para relacionar las partes del microscopio indicadas con su respectivo nombre</w:t>
             </w:r>
-            <w:ins w:id="79" w:author="Alejandra" w:date="2015-03-11T11:38:00Z">
+            <w:ins w:id="75" w:author="Alejandra" w:date="2015-03-11T11:38:00Z">
               <w:r>
                 <w:rPr>
                   <w:rFonts w:ascii="Times New Roman" w:hAnsi="Times New Roman" w:cs="Times New Roman"/>
@@ -14284,15 +14372,12 @@
                 <w:color w:val="000000"/>
               </w:rPr>
             </w:pPr>
-            <w:hyperlink r:id="rId33" w:history="1">
-              <w:r>
-                <w:rPr>
-                  <w:rStyle w:val="Hipervnculo"/>
-                  <w:rFonts w:ascii="Times New Roman" w:hAnsi="Times New Roman" w:cs="Times New Roman"/>
-                </w:rPr>
-                <w:t>http://profesores.aulaplaneta.com/DNNPlayerPackages/Package9741/Recurso240/Principal.html?transparent=on&amp;solucion=si</w:t>
-              </w:r>
-            </w:hyperlink>
+            <w:r>
+              <w:rPr>
+                <w:rFonts w:ascii="Times New Roman" w:hAnsi="Times New Roman" w:cs="Times New Roman"/>
+              </w:rPr>
+              <w:t>6° Primaria/Ciencias de la Naturaleza/Cuaderno de estudio/La Célula/El microscopio</w:t>
+            </w:r>
           </w:p>
         </w:tc>
       </w:tr>
@@ -14419,7 +14504,7 @@
                 <w:rFonts w:ascii="Times New Roman" w:hAnsi="Times New Roman" w:cs="Times New Roman"/>
                 <w:color w:val="000000"/>
               </w:rPr>
-              <w:t>El microscopio</w:t>
+              <w:t>Refuerza tu aprendizaje: El microscopio</w:t>
             </w:r>
           </w:p>
         </w:tc>
@@ -14469,7 +14554,7 @@
               </w:rPr>
               <w:t>Descripción de las principales estructuras del microscopio y su función</w:t>
             </w:r>
-            <w:ins w:id="80" w:author="Alejandra" w:date="2015-03-11T16:21:00Z">
+            <w:ins w:id="76" w:author="Alejandra" w:date="2015-03-11T16:21:00Z">
               <w:r>
                 <w:rPr>
                   <w:rFonts w:ascii="Times New Roman" w:hAnsi="Times New Roman" w:cs="Times New Roman"/>
@@ -14683,9 +14768,8 @@
             <w:r>
               <w:rPr>
                 <w:rFonts w:ascii="Times New Roman" w:hAnsi="Times New Roman" w:cs="Times New Roman"/>
-                <w:color w:val="000000"/>
-              </w:rPr>
-              <w:t>http://profesores.aulaplaneta.com/DesktopModules/PPP_EditorGuionesKO/RecursoProfesor.aspx?IdGuion=10619&amp;IdRecurso=500201&amp;Transparent=on</w:t>
+              </w:rPr>
+              <w:t>6° Primaria/Ciencias de la Naturaleza/Cuaderno de estudio/La Célula/Ejercitación y competencias</w:t>
             </w:r>
           </w:p>
         </w:tc>
@@ -14728,9 +14812,8 @@
             <w:r>
               <w:rPr>
                 <w:rFonts w:ascii="Times New Roman" w:hAnsi="Times New Roman" w:cs="Times New Roman"/>
-                <w:color w:val="000000"/>
-              </w:rPr>
-              <w:t>NINGUNO</w:t>
+              </w:rPr>
+              <w:t>SIN CAMBIOS</w:t>
             </w:r>
           </w:p>
         </w:tc>
@@ -14773,7 +14856,7 @@
                 <w:color w:val="000000"/>
               </w:rPr>
             </w:pPr>
-            <w:bookmarkStart w:id="81" w:name="OLE_LINK13"/>
+            <w:bookmarkStart w:id="77" w:name="OLE_LINK13"/>
             <w:r>
               <w:rPr>
                 <w:rFonts w:ascii="Times New Roman" w:hAnsi="Times New Roman" w:cs="Times New Roman"/>
@@ -14781,7 +14864,7 @@
               </w:rPr>
               <w:t>Construcción de los distintos modelos celulares</w:t>
             </w:r>
-            <w:bookmarkEnd w:id="81"/>
+            <w:bookmarkEnd w:id="77"/>
           </w:p>
         </w:tc>
       </w:tr>
@@ -14830,7 +14913,7 @@
               </w:rPr>
               <w:t>Actividad manual para elaborar modelos de células</w:t>
             </w:r>
-            <w:ins w:id="82" w:author="Alejandra" w:date="2015-03-11T11:38:00Z">
+            <w:ins w:id="78" w:author="Alejandra" w:date="2015-03-11T11:38:00Z">
               <w:r>
                 <w:rPr>
                   <w:rFonts w:ascii="Times New Roman" w:hAnsi="Times New Roman" w:cs="Times New Roman"/>
@@ -15006,15 +15089,12 @@
                 <w:color w:val="000000"/>
               </w:rPr>
             </w:pPr>
-            <w:hyperlink r:id="rId34" w:history="1">
-              <w:r>
-                <w:rPr>
-                  <w:rStyle w:val="Hipervnculo"/>
-                  <w:rFonts w:ascii="Times New Roman" w:hAnsi="Times New Roman" w:cs="Times New Roman"/>
-                </w:rPr>
-                <w:t>http://profesores.aulaplaneta.com/DNNPlayerPackages/Package9741/Recurso160/Principal.html?transparent=on&amp;solucion=si</w:t>
-              </w:r>
-            </w:hyperlink>
+            <w:r>
+              <w:rPr>
+                <w:rFonts w:ascii="Times New Roman" w:hAnsi="Times New Roman" w:cs="Times New Roman"/>
+              </w:rPr>
+              <w:t>6° Primaria/Ciencias de la Naturaleza/Cuaderno de estudio/La Célula/Ejercitación y competencias</w:t>
+            </w:r>
           </w:p>
         </w:tc>
       </w:tr>
@@ -15056,9 +15136,8 @@
             <w:r>
               <w:rPr>
                 <w:rFonts w:ascii="Times New Roman" w:hAnsi="Times New Roman" w:cs="Times New Roman"/>
-                <w:color w:val="000000"/>
-              </w:rPr>
-              <w:t>NINGUNO</w:t>
+              </w:rPr>
+              <w:t>SIN CAMBIOS</w:t>
             </w:r>
           </w:p>
         </w:tc>
@@ -15101,7 +15180,7 @@
                 <w:color w:val="000000"/>
               </w:rPr>
             </w:pPr>
-            <w:bookmarkStart w:id="83" w:name="OLE_LINK14"/>
+            <w:bookmarkStart w:id="79" w:name="OLE_LINK14"/>
             <w:r>
               <w:rPr>
                 <w:rFonts w:ascii="Times New Roman" w:hAnsi="Times New Roman" w:cs="Times New Roman"/>
@@ -15109,7 +15188,7 @@
               </w:rPr>
               <w:t>Preparación de una muestra para el microscopio</w:t>
             </w:r>
-            <w:bookmarkEnd w:id="83"/>
+            <w:bookmarkEnd w:id="79"/>
           </w:p>
         </w:tc>
       </w:tr>
@@ -15172,7 +15251,7 @@
               </w:rPr>
               <w:t>microscopio</w:t>
             </w:r>
-            <w:ins w:id="84" w:author="Alejandra" w:date="2015-03-11T11:38:00Z">
+            <w:ins w:id="80" w:author="Alejandra" w:date="2015-03-11T11:38:00Z">
               <w:r>
                 <w:rPr>
                   <w:rFonts w:ascii="Times New Roman" w:hAnsi="Times New Roman" w:cs="Times New Roman"/>
@@ -15339,15 +15418,12 @@
                 <w:color w:val="000000"/>
               </w:rPr>
             </w:pPr>
-            <w:hyperlink r:id="rId35" w:history="1">
-              <w:r>
-                <w:rPr>
-                  <w:rStyle w:val="Hipervnculo"/>
-                  <w:rFonts w:ascii="Times New Roman" w:hAnsi="Times New Roman" w:cs="Times New Roman"/>
-                </w:rPr>
-                <w:t>http://profesores.aulaplaneta.com/DNNPlayerPackages/Package9741/Recurso170/Principal.html?transparent=on&amp;solucion=si</w:t>
-              </w:r>
-            </w:hyperlink>
+            <w:r>
+              <w:rPr>
+                <w:rFonts w:ascii="Times New Roman" w:hAnsi="Times New Roman" w:cs="Times New Roman"/>
+              </w:rPr>
+              <w:t>6° Primaria/Ciencias de la Naturaleza/Cuaderno de estudio/La Célula/Ejercitación y competencias</w:t>
+            </w:r>
           </w:p>
         </w:tc>
       </w:tr>
@@ -15371,8 +15447,18 @@
                 <w:sz w:val="18"/>
                 <w:szCs w:val="18"/>
               </w:rPr>
+              <w:t xml:space="preserve">Cambio (descripción </w:t>
+            </w:r>
+            <w:r>
+              <w:rPr>
+                <w:rFonts w:ascii="Times New Roman" w:hAnsi="Times New Roman" w:cs="Times New Roman"/>
+                <w:b/>
+                <w:color w:val="000000"/>
+                <w:sz w:val="18"/>
+                <w:szCs w:val="18"/>
+              </w:rPr>
               <w:lastRenderedPageBreak/>
-              <w:t>Cambio (descripción o capturas de pantallas)</w:t>
+              <w:t>o capturas de pantallas)</w:t>
             </w:r>
           </w:p>
         </w:tc>
@@ -15392,6 +15478,7 @@
                 <w:rFonts w:ascii="Times New Roman" w:hAnsi="Times New Roman" w:cs="Times New Roman"/>
                 <w:color w:val="FF0000"/>
               </w:rPr>
+              <w:lastRenderedPageBreak/>
               <w:t>Cambia el título de la actividad</w:t>
             </w:r>
           </w:p>
@@ -15420,6 +15507,7 @@
                 <w:sz w:val="18"/>
                 <w:szCs w:val="18"/>
               </w:rPr>
+              <w:lastRenderedPageBreak/>
               <w:t>Título</w:t>
             </w:r>
           </w:p>
@@ -15435,7 +15523,7 @@
                 <w:color w:val="000000"/>
               </w:rPr>
             </w:pPr>
-            <w:bookmarkStart w:id="85" w:name="OLE_LINK15"/>
+            <w:bookmarkStart w:id="81" w:name="OLE_LINK15"/>
             <w:r>
               <w:rPr>
                 <w:rFonts w:ascii="Times New Roman" w:hAnsi="Times New Roman" w:cs="Times New Roman"/>
@@ -15443,7 +15531,7 @@
               </w:rPr>
               <w:t>Observación</w:t>
             </w:r>
-            <w:ins w:id="86" w:author="Alejandra" w:date="2015-03-11T16:22:00Z">
+            <w:ins w:id="82" w:author="Alejandra" w:date="2015-03-11T16:22:00Z">
               <w:r>
                 <w:rPr>
                   <w:rFonts w:ascii="Times New Roman" w:hAnsi="Times New Roman" w:cs="Times New Roman"/>
@@ -15457,16 +15545,9 @@
                 <w:rFonts w:ascii="Times New Roman" w:hAnsi="Times New Roman" w:cs="Times New Roman"/>
                 <w:color w:val="000000"/>
               </w:rPr>
-              <w:t>en el</w:t>
-            </w:r>
-            <w:r>
-              <w:rPr>
-                <w:rFonts w:ascii="Times New Roman" w:hAnsi="Times New Roman" w:cs="Times New Roman"/>
-                <w:color w:val="000000"/>
-              </w:rPr>
-              <w:t xml:space="preserve"> microscopio de células animales y vegetales</w:t>
-            </w:r>
-            <w:bookmarkEnd w:id="85"/>
+              <w:t>en el microscopio de células animales y vegetales</w:t>
+            </w:r>
+            <w:bookmarkEnd w:id="81"/>
           </w:p>
         </w:tc>
       </w:tr>
@@ -15515,7 +15596,7 @@
               </w:rPr>
               <w:t>Laboratorio que permite diferenciar estructuralmente una célula animal de una vegetal</w:t>
             </w:r>
-            <w:ins w:id="87" w:author="Alejandra" w:date="2015-03-11T11:39:00Z">
+            <w:ins w:id="83" w:author="Alejandra" w:date="2015-03-11T11:39:00Z">
               <w:r>
                 <w:rPr>
                   <w:rFonts w:ascii="Times New Roman" w:hAnsi="Times New Roman" w:cs="Times New Roman"/>
@@ -15680,9 +15761,8 @@
             <w:r>
               <w:rPr>
                 <w:rFonts w:ascii="Times New Roman" w:hAnsi="Times New Roman" w:cs="Times New Roman"/>
-                <w:color w:val="000000"/>
-              </w:rPr>
-              <w:t>http://profesores.aulaplaneta.com/DNNPlayerPackages/Package9741/Recurso200/Principal.html?transparent=on&amp;solucion=si</w:t>
+              </w:rPr>
+              <w:t>6° Primaria/Ciencias de la Naturaleza/Cuaderno de estudio/La Célula/Ejercitación y competencias</w:t>
             </w:r>
           </w:p>
         </w:tc>
@@ -15725,9 +15805,8 @@
             <w:r>
               <w:rPr>
                 <w:rFonts w:ascii="Times New Roman" w:hAnsi="Times New Roman" w:cs="Times New Roman"/>
-                <w:color w:val="000000"/>
-              </w:rPr>
-              <w:t>NINGUNO</w:t>
+              </w:rPr>
+              <w:t>SIN CAMBIOS</w:t>
             </w:r>
           </w:p>
         </w:tc>
@@ -15770,7 +15849,7 @@
                 <w:color w:val="000000"/>
               </w:rPr>
             </w:pPr>
-            <w:bookmarkStart w:id="88" w:name="OLE_LINK16"/>
+            <w:bookmarkStart w:id="84" w:name="OLE_LINK16"/>
             <w:r>
               <w:rPr>
                 <w:rFonts w:ascii="Times New Roman" w:hAnsi="Times New Roman" w:cs="Times New Roman"/>
@@ -15778,7 +15857,7 @@
               </w:rPr>
               <w:t>Utilización del microscopio y la lupa binocular</w:t>
             </w:r>
-            <w:bookmarkEnd w:id="88"/>
+            <w:bookmarkEnd w:id="84"/>
           </w:p>
         </w:tc>
       </w:tr>
@@ -15825,16 +15904,9 @@
                 <w:rFonts w:ascii="Times New Roman" w:hAnsi="Times New Roman" w:cs="Times New Roman"/>
                 <w:color w:val="000000"/>
               </w:rPr>
-              <w:t>P</w:t>
-            </w:r>
-            <w:r>
-              <w:rPr>
-                <w:rFonts w:ascii="Times New Roman" w:hAnsi="Times New Roman" w:cs="Times New Roman"/>
-                <w:color w:val="000000"/>
-              </w:rPr>
-              <w:t>ráctica de utilización del microscopio y la lupa</w:t>
-            </w:r>
-            <w:ins w:id="89" w:author="Alejandra" w:date="2015-03-11T11:39:00Z">
+              <w:t>Práctica de utilización del microscopio y la lupa</w:t>
+            </w:r>
+            <w:ins w:id="85" w:author="Alejandra" w:date="2015-03-11T11:39:00Z">
               <w:r>
                 <w:rPr>
                   <w:rFonts w:ascii="Times New Roman" w:hAnsi="Times New Roman" w:cs="Times New Roman"/>
@@ -16323,12 +16395,12 @@
               <w:rPr>
                 <w:rFonts w:ascii="Times New Roman" w:hAnsi="Times New Roman" w:cs="Times New Roman"/>
               </w:rPr>
-              <w:t>http://profesores.aulaplaneta.com/DNNPlayerPackages/Package9741/Recurso140/Principal.html?transparent=on&amp;solucion=si</w:t>
-            </w:r>
-          </w:p>
-        </w:tc>
-        <w:bookmarkStart w:id="90" w:name="_GoBack"/>
-        <w:bookmarkEnd w:id="90"/>
+              <w:t>Evaluación de célula</w:t>
+            </w:r>
+          </w:p>
+        </w:tc>
+        <w:bookmarkStart w:id="86" w:name="_GoBack"/>
+        <w:bookmarkEnd w:id="86"/>
       </w:tr>
       <w:tr>
         <w:tc>
@@ -16372,7 +16444,7 @@
               </w:rPr>
               <w:t xml:space="preserve">Preguntas de selección múltiple para evaluar el tema de </w:t>
             </w:r>
-            <w:ins w:id="91" w:author="Alejandra" w:date="2015-03-11T16:22:00Z">
+            <w:ins w:id="87" w:author="Alejandra" w:date="2015-03-11T16:22:00Z">
               <w:r>
                 <w:rPr>
                   <w:rFonts w:ascii="Times New Roman" w:hAnsi="Times New Roman" w:cs="Times New Roman"/>
@@ -16386,7 +16458,7 @@
               </w:rPr>
               <w:t>célula</w:t>
             </w:r>
-            <w:ins w:id="92" w:author="Alejandra" w:date="2015-03-11T16:22:00Z">
+            <w:ins w:id="88" w:author="Alejandra" w:date="2015-03-11T16:22:00Z">
               <w:r>
                 <w:rPr>
                   <w:rFonts w:ascii="Times New Roman" w:hAnsi="Times New Roman" w:cs="Times New Roman"/>
@@ -16743,7 +16815,7 @@
                 <w:rFonts w:ascii="Times New Roman" w:hAnsi="Times New Roman" w:cs="Times New Roman"/>
               </w:rPr>
             </w:pPr>
-            <w:hyperlink r:id="rId36" w:history="1">
+            <w:hyperlink r:id="rId24" w:history="1">
               <w:r>
                 <w:rPr>
                   <w:rStyle w:val="Hipervnculo"/>
@@ -16767,8 +16839,8 @@
       </w:pPr>
     </w:p>
     <w:sectPr>
-      <w:headerReference w:type="even" r:id="rId37"/>
-      <w:headerReference w:type="default" r:id="rId38"/>
+      <w:headerReference w:type="even" r:id="rId25"/>
+      <w:headerReference w:type="default" r:id="rId26"/>
       <w:pgSz w:w="12240" w:h="15840"/>
       <w:pgMar w:top="1417" w:right="1701" w:bottom="1417" w:left="1701" w:header="708" w:footer="708" w:gutter="0"/>
       <w:cols w:space="708"/>
@@ -16906,7 +16978,7 @@
         <w:rStyle w:val="Nmerodepgina"/>
         <w:noProof/>
       </w:rPr>
-      <w:t>1</w:t>
+      <w:t>13</w:t>
     </w:r>
     <w:r>
       <w:rPr>
@@ -21997,7 +22069,7 @@
     <w:lsdException w:name="Block Text" w:semiHidden="0"/>
     <w:lsdException w:name="Hyperlink" w:semiHidden="0" w:uiPriority="99"/>
     <w:lsdException w:name="FollowedHyperlink" w:semiHidden="0"/>
-    <w:lsdException w:name="Strong" w:semiHidden="0" w:uiPriority="22" w:unhideWhenUsed="0"/>
+    <w:lsdException w:name="Strong" w:semiHidden="0" w:uiPriority="22" w:unhideWhenUsed="0" w:qFormat="1"/>
     <w:lsdException w:name="Emphasis" w:semiHidden="0" w:uiPriority="20" w:unhideWhenUsed="0"/>
     <w:lsdException w:name="Normal (Web)" w:uiPriority="99"/>
     <w:lsdException w:name="Table Grid" w:semiHidden="0" w:unhideWhenUsed="0"/>
@@ -22297,6 +22369,7 @@
     <w:name w:val="Strong"/>
     <w:basedOn w:val="Fuentedeprrafopredeter"/>
     <w:uiPriority w:val="22"/>
+    <w:qFormat/>
     <w:rsid w:val="000040E5"/>
     <w:rPr>
       <w:b/>
@@ -22652,6 +22725,11 @@
       </w:tblCellMar>
     </w:tblPr>
   </w:style>
+  <w:style w:type="character" w:customStyle="1" w:styleId="un">
+    <w:name w:val="un"/>
+    <w:basedOn w:val="Fuentedeprrafopredeter"/>
+    <w:rsid w:val="005A61EF"/>
+  </w:style>
 </w:styles>
 </file>
 
@@ -22978,7 +23056,7 @@
 </file>
 
 <file path=customXml/itemProps1.xml><?xml version="1.0" encoding="utf-8"?>
-<ds:datastoreItem xmlns:ds="http://schemas.openxmlformats.org/officeDocument/2006/customXml" ds:itemID="{D7EA122F-01E4-44B5-A502-60F0A311AF70}">
+<ds:datastoreItem xmlns:ds="http://schemas.openxmlformats.org/officeDocument/2006/customXml" ds:itemID="{80493BE1-C4E4-4C08-9F10-44BA5065A29B}">
   <ds:schemaRefs>
     <ds:schemaRef ds:uri="http://schemas.openxmlformats.org/officeDocument/2006/bibliography"/>
   </ds:schemaRefs>

</xml_diff>

<commit_message>
Últimos ajustes guión CN_06_02_CO
</commit_message>
<xml_diff>
--- a/fuentes/contenidos/grado06/guion02/CN_06_02_CO.docx
+++ b/fuentes/contenidos/grado06/guion02/CN_06_02_CO.docx
@@ -30,8 +30,6 @@
                 <w:szCs w:val="24"/>
               </w:rPr>
             </w:pPr>
-            <w:bookmarkStart w:id="0" w:name="_GoBack"/>
-            <w:bookmarkEnd w:id="0"/>
             <w:r>
               <w:rPr>
                 <w:rFonts w:ascii="Times New Roman" w:hAnsi="Times New Roman" w:cs="Times New Roman"/>
@@ -506,6 +504,9 @@
         </w:tc>
       </w:tr>
       <w:tr>
+        <w:trPr>
+          <w:trHeight w:val="1895"/>
+        </w:trPr>
         <w:tc>
           <w:tcPr>
             <w:tcW w:w="2518" w:type="dxa"/>
@@ -594,11 +595,24 @@
             </w:pPr>
             <w:r>
               <w:rPr>
-                <w:rFonts w:ascii="Times New Roman" w:hAnsi="Times New Roman" w:cs="Times New Roman"/>
-                <w:sz w:val="24"/>
-                <w:szCs w:val="24"/>
-              </w:rPr>
-              <w:t>http://seresvivosliyi.blogspot.com/</w:t>
+                <w:rStyle w:val="apple-converted-space"/>
+                <w:rFonts w:ascii="Arial" w:hAnsi="Arial" w:cs="Arial"/>
+                <w:color w:val="333333"/>
+                <w:sz w:val="18"/>
+                <w:szCs w:val="18"/>
+                <w:shd w:val="clear" w:color="auto" w:fill="FFFFFF"/>
+              </w:rPr>
+              <w:t> </w:t>
+            </w:r>
+            <w:r>
+              <w:rPr>
+                <w:rFonts w:ascii="Arial" w:hAnsi="Arial" w:cs="Arial"/>
+                <w:color w:val="333333"/>
+                <w:sz w:val="18"/>
+                <w:szCs w:val="18"/>
+                <w:shd w:val="clear" w:color="auto" w:fill="FFFFFF"/>
+              </w:rPr>
+              <w:t>76933603</w:t>
             </w:r>
           </w:p>
         </w:tc>
@@ -1139,16 +1153,7 @@
                 <w:sz w:val="24"/>
                 <w:szCs w:val="24"/>
               </w:rPr>
-              <w:t xml:space="preserve">El inglés Robert Hooke fue uno de los científicos más brillantes </w:t>
-            </w:r>
-            <w:r>
-              <w:rPr>
-                <w:rFonts w:ascii="Times New Roman" w:hAnsi="Times New Roman" w:cs="Times New Roman"/>
-                <w:sz w:val="24"/>
-                <w:szCs w:val="24"/>
-              </w:rPr>
-              <w:lastRenderedPageBreak/>
-              <w:t xml:space="preserve">del siglo XVII. Entre sus numerosos hallazgos destaca el </w:t>
+              <w:t xml:space="preserve">El inglés Robert Hooke fue uno de los científicos más brillantes del siglo XVII. Entre sus numerosos hallazgos destaca el </w:t>
             </w:r>
             <w:r>
               <w:rPr>
@@ -1983,6 +1988,7 @@
         <w:rPr>
           <w:rFonts w:ascii="Times New Roman" w:hAnsi="Times New Roman" w:cs="Times New Roman"/>
         </w:rPr>
+        <w:lastRenderedPageBreak/>
         <w:t>Adentro de las células de los organismos aeróbicos (aquellos que requieren oxígeno para vivir), la glucosa se combina con oxígeno y de esta manera se libera energía. Este proceso, conocido como</w:t>
       </w:r>
       <w:r>
@@ -2014,14 +2020,7 @@
         <w:rPr>
           <w:rFonts w:ascii="Times New Roman" w:hAnsi="Times New Roman" w:cs="Times New Roman"/>
         </w:rPr>
-        <w:t xml:space="preserve"> rompe la molécula de glucosa hasta </w:t>
-      </w:r>
-      <w:r>
-        <w:rPr>
-          <w:rFonts w:ascii="Times New Roman" w:hAnsi="Times New Roman" w:cs="Times New Roman"/>
-        </w:rPr>
-        <w:lastRenderedPageBreak/>
-        <w:t xml:space="preserve">convertirla en dióxido de carbono </w:t>
+        <w:t xml:space="preserve"> rompe la molécula de glucosa hasta convertirla en dióxido de carbono </w:t>
       </w:r>
       <w:r>
         <w:rPr>
@@ -2921,6 +2920,7 @@
         <w:rPr>
           <w:rFonts w:ascii="Times New Roman" w:hAnsi="Times New Roman" w:cs="Times New Roman"/>
         </w:rPr>
+        <w:lastRenderedPageBreak/>
         <w:t>El interior de la célula donde hay diferentes estructuras u orgánulo</w:t>
       </w:r>
       <w:r>
@@ -2979,14 +2979,7 @@
         <w:rPr>
           <w:rFonts w:ascii="Times New Roman" w:hAnsi="Times New Roman" w:cs="Times New Roman"/>
         </w:rPr>
-        <w:t xml:space="preserve">que contiene la información genética (hereditaria) necesaria para que la célula pueda </w:t>
-      </w:r>
-      <w:r>
-        <w:rPr>
-          <w:rFonts w:ascii="Times New Roman" w:hAnsi="Times New Roman" w:cs="Times New Roman"/>
-        </w:rPr>
-        <w:lastRenderedPageBreak/>
-        <w:t xml:space="preserve">reproducirse y realizar sus funciones. En las células de animales, plantas, algas y hongos, está rodeado por </w:t>
+        <w:t xml:space="preserve">que contiene la información genética (hereditaria) necesaria para que la célula pueda reproducirse y realizar sus funciones. En las células de animales, plantas, algas y hongos, está rodeado por </w:t>
       </w:r>
       <w:r>
         <w:rPr>
@@ -3776,6 +3769,7 @@
                 <w:sz w:val="24"/>
                 <w:szCs w:val="24"/>
               </w:rPr>
+              <w:lastRenderedPageBreak/>
               <w:t>Descripción</w:t>
             </w:r>
           </w:p>
@@ -3793,7 +3787,7 @@
                 <w:szCs w:val="24"/>
               </w:rPr>
             </w:pPr>
-            <w:bookmarkStart w:id="1" w:name="OLE_LINK19"/>
+            <w:bookmarkStart w:id="0" w:name="OLE_LINK19"/>
             <w:r>
               <w:rPr>
                 <w:rFonts w:ascii="Times New Roman" w:hAnsi="Times New Roman" w:cs="Times New Roman"/>
@@ -3802,7 +3796,605 @@
               </w:rPr>
               <w:t>Célula, partes y funciones</w:t>
             </w:r>
-            <w:bookmarkEnd w:id="1"/>
+            <w:bookmarkEnd w:id="0"/>
+            <w:r>
+              <w:rPr>
+                <w:rFonts w:ascii="Times New Roman" w:hAnsi="Times New Roman" w:cs="Times New Roman"/>
+                <w:sz w:val="24"/>
+                <w:szCs w:val="24"/>
+              </w:rPr>
+              <w:t xml:space="preserve"> (</w:t>
+            </w:r>
+            <w:r>
+              <w:rPr>
+                <w:rFonts w:ascii="Times New Roman" w:hAnsi="Times New Roman" w:cs="Times New Roman"/>
+                <w:sz w:val="24"/>
+                <w:szCs w:val="24"/>
+              </w:rPr>
+              <w:t>Traducir los siguientes términos que se encue</w:t>
+            </w:r>
+            <w:r>
+              <w:rPr>
+                <w:rFonts w:ascii="Times New Roman" w:hAnsi="Times New Roman" w:cs="Times New Roman"/>
+                <w:sz w:val="24"/>
+                <w:szCs w:val="24"/>
+              </w:rPr>
+              <w:t>ntran en inglé</w:t>
+            </w:r>
+            <w:r>
+              <w:rPr>
+                <w:rFonts w:ascii="Times New Roman" w:hAnsi="Times New Roman" w:cs="Times New Roman"/>
+                <w:sz w:val="24"/>
+                <w:szCs w:val="24"/>
+              </w:rPr>
+              <w:t>s:</w:t>
+            </w:r>
+          </w:p>
+          <w:p>
+            <w:pPr>
+              <w:jc w:val="both"/>
+              <w:rPr>
+                <w:rFonts w:ascii="Times New Roman" w:hAnsi="Times New Roman" w:cs="Times New Roman"/>
+                <w:sz w:val="24"/>
+                <w:szCs w:val="24"/>
+              </w:rPr>
+            </w:pPr>
+            <w:proofErr w:type="spellStart"/>
+            <w:r>
+              <w:rPr>
+                <w:rFonts w:ascii="Times New Roman" w:hAnsi="Times New Roman" w:cs="Times New Roman"/>
+                <w:sz w:val="24"/>
+                <w:szCs w:val="24"/>
+              </w:rPr>
+              <w:t>Centrioles</w:t>
+            </w:r>
+            <w:proofErr w:type="spellEnd"/>
+            <w:r>
+              <w:rPr>
+                <w:rFonts w:ascii="Times New Roman" w:hAnsi="Times New Roman" w:cs="Times New Roman"/>
+                <w:sz w:val="24"/>
+                <w:szCs w:val="24"/>
+              </w:rPr>
+              <w:t>: C</w:t>
+            </w:r>
+            <w:r>
+              <w:rPr>
+                <w:rFonts w:ascii="Times New Roman" w:hAnsi="Times New Roman" w:cs="Times New Roman"/>
+                <w:sz w:val="24"/>
+                <w:szCs w:val="24"/>
+              </w:rPr>
+              <w:t>entriolos</w:t>
+            </w:r>
+          </w:p>
+          <w:p>
+            <w:pPr>
+              <w:jc w:val="both"/>
+              <w:rPr>
+                <w:rFonts w:ascii="Times New Roman" w:hAnsi="Times New Roman" w:cs="Times New Roman"/>
+                <w:sz w:val="24"/>
+                <w:szCs w:val="24"/>
+              </w:rPr>
+            </w:pPr>
+            <w:proofErr w:type="spellStart"/>
+            <w:r>
+              <w:rPr>
+                <w:rFonts w:ascii="Times New Roman" w:hAnsi="Times New Roman" w:cs="Times New Roman"/>
+                <w:sz w:val="24"/>
+                <w:szCs w:val="24"/>
+              </w:rPr>
+              <w:t>Mitochondria</w:t>
+            </w:r>
+            <w:proofErr w:type="spellEnd"/>
+            <w:r>
+              <w:rPr>
+                <w:rFonts w:ascii="Times New Roman" w:hAnsi="Times New Roman" w:cs="Times New Roman"/>
+                <w:sz w:val="24"/>
+                <w:szCs w:val="24"/>
+              </w:rPr>
+              <w:t xml:space="preserve">: </w:t>
+            </w:r>
+            <w:r>
+              <w:rPr>
+                <w:rFonts w:ascii="Times New Roman" w:hAnsi="Times New Roman" w:cs="Times New Roman"/>
+                <w:sz w:val="24"/>
+                <w:szCs w:val="24"/>
+              </w:rPr>
+              <w:t>M</w:t>
+            </w:r>
+            <w:r>
+              <w:rPr>
+                <w:rFonts w:ascii="Times New Roman" w:hAnsi="Times New Roman" w:cs="Times New Roman"/>
+                <w:sz w:val="24"/>
+                <w:szCs w:val="24"/>
+              </w:rPr>
+              <w:t>itocondria</w:t>
+            </w:r>
+          </w:p>
+          <w:p>
+            <w:pPr>
+              <w:jc w:val="both"/>
+              <w:rPr>
+                <w:rFonts w:ascii="Times New Roman" w:hAnsi="Times New Roman" w:cs="Times New Roman"/>
+                <w:sz w:val="24"/>
+                <w:szCs w:val="24"/>
+              </w:rPr>
+            </w:pPr>
+            <w:proofErr w:type="spellStart"/>
+            <w:r>
+              <w:rPr>
+                <w:rFonts w:ascii="Times New Roman" w:hAnsi="Times New Roman" w:cs="Times New Roman"/>
+                <w:sz w:val="24"/>
+                <w:szCs w:val="24"/>
+              </w:rPr>
+              <w:t>Peroxisome</w:t>
+            </w:r>
+            <w:proofErr w:type="spellEnd"/>
+            <w:r>
+              <w:rPr>
+                <w:rFonts w:ascii="Times New Roman" w:hAnsi="Times New Roman" w:cs="Times New Roman"/>
+                <w:sz w:val="24"/>
+                <w:szCs w:val="24"/>
+              </w:rPr>
+              <w:t xml:space="preserve">: </w:t>
+            </w:r>
+            <w:proofErr w:type="spellStart"/>
+            <w:r>
+              <w:rPr>
+                <w:rFonts w:ascii="Times New Roman" w:hAnsi="Times New Roman" w:cs="Times New Roman"/>
+                <w:sz w:val="24"/>
+                <w:szCs w:val="24"/>
+              </w:rPr>
+              <w:t>Peroxisoma</w:t>
+            </w:r>
+            <w:proofErr w:type="spellEnd"/>
+          </w:p>
+          <w:p>
+            <w:pPr>
+              <w:jc w:val="both"/>
+              <w:rPr>
+                <w:rFonts w:ascii="Times New Roman" w:hAnsi="Times New Roman" w:cs="Times New Roman"/>
+                <w:sz w:val="24"/>
+                <w:szCs w:val="24"/>
+              </w:rPr>
+            </w:pPr>
+            <w:proofErr w:type="spellStart"/>
+            <w:r>
+              <w:rPr>
+                <w:rFonts w:ascii="Times New Roman" w:hAnsi="Times New Roman" w:cs="Times New Roman"/>
+                <w:sz w:val="24"/>
+                <w:szCs w:val="24"/>
+              </w:rPr>
+              <w:t>Secretory</w:t>
+            </w:r>
+            <w:proofErr w:type="spellEnd"/>
+            <w:r>
+              <w:rPr>
+                <w:rFonts w:ascii="Times New Roman" w:hAnsi="Times New Roman" w:cs="Times New Roman"/>
+                <w:sz w:val="24"/>
+                <w:szCs w:val="24"/>
+              </w:rPr>
+              <w:t xml:space="preserve"> </w:t>
+            </w:r>
+            <w:proofErr w:type="spellStart"/>
+            <w:r>
+              <w:rPr>
+                <w:rFonts w:ascii="Times New Roman" w:hAnsi="Times New Roman" w:cs="Times New Roman"/>
+                <w:sz w:val="24"/>
+                <w:szCs w:val="24"/>
+              </w:rPr>
+              <w:t>vesicle</w:t>
+            </w:r>
+            <w:proofErr w:type="spellEnd"/>
+            <w:r>
+              <w:rPr>
+                <w:rFonts w:ascii="Times New Roman" w:hAnsi="Times New Roman" w:cs="Times New Roman"/>
+                <w:sz w:val="24"/>
+                <w:szCs w:val="24"/>
+              </w:rPr>
+              <w:t xml:space="preserve">: </w:t>
+            </w:r>
+            <w:r>
+              <w:rPr>
+                <w:rFonts w:ascii="Times New Roman" w:hAnsi="Times New Roman" w:cs="Times New Roman"/>
+                <w:sz w:val="24"/>
+                <w:szCs w:val="24"/>
+              </w:rPr>
+              <w:t>V</w:t>
+            </w:r>
+            <w:r>
+              <w:rPr>
+                <w:rFonts w:ascii="Times New Roman" w:hAnsi="Times New Roman" w:cs="Times New Roman"/>
+                <w:sz w:val="24"/>
+                <w:szCs w:val="24"/>
+              </w:rPr>
+              <w:t>esícula secretora</w:t>
+            </w:r>
+          </w:p>
+          <w:p>
+            <w:pPr>
+              <w:jc w:val="both"/>
+              <w:rPr>
+                <w:rFonts w:ascii="Times New Roman" w:hAnsi="Times New Roman" w:cs="Times New Roman"/>
+                <w:sz w:val="24"/>
+                <w:szCs w:val="24"/>
+              </w:rPr>
+            </w:pPr>
+            <w:proofErr w:type="spellStart"/>
+            <w:r>
+              <w:rPr>
+                <w:rFonts w:ascii="Times New Roman" w:hAnsi="Times New Roman" w:cs="Times New Roman"/>
+                <w:sz w:val="24"/>
+                <w:szCs w:val="24"/>
+              </w:rPr>
+              <w:t>Smooth</w:t>
+            </w:r>
+            <w:proofErr w:type="spellEnd"/>
+            <w:r>
+              <w:rPr>
+                <w:rFonts w:ascii="Times New Roman" w:hAnsi="Times New Roman" w:cs="Times New Roman"/>
+                <w:sz w:val="24"/>
+                <w:szCs w:val="24"/>
+              </w:rPr>
+              <w:t xml:space="preserve"> </w:t>
+            </w:r>
+            <w:proofErr w:type="spellStart"/>
+            <w:r>
+              <w:rPr>
+                <w:rFonts w:ascii="Times New Roman" w:hAnsi="Times New Roman" w:cs="Times New Roman"/>
+                <w:sz w:val="24"/>
+                <w:szCs w:val="24"/>
+              </w:rPr>
+              <w:t>endoplasmic</w:t>
+            </w:r>
+            <w:proofErr w:type="spellEnd"/>
+            <w:r>
+              <w:rPr>
+                <w:rFonts w:ascii="Times New Roman" w:hAnsi="Times New Roman" w:cs="Times New Roman"/>
+                <w:sz w:val="24"/>
+                <w:szCs w:val="24"/>
+              </w:rPr>
+              <w:t xml:space="preserve"> </w:t>
+            </w:r>
+            <w:proofErr w:type="spellStart"/>
+            <w:r>
+              <w:rPr>
+                <w:rFonts w:ascii="Times New Roman" w:hAnsi="Times New Roman" w:cs="Times New Roman"/>
+                <w:sz w:val="24"/>
+                <w:szCs w:val="24"/>
+              </w:rPr>
+              <w:t>reticulum</w:t>
+            </w:r>
+            <w:proofErr w:type="spellEnd"/>
+            <w:r>
+              <w:rPr>
+                <w:rFonts w:ascii="Times New Roman" w:hAnsi="Times New Roman" w:cs="Times New Roman"/>
+                <w:sz w:val="24"/>
+                <w:szCs w:val="24"/>
+              </w:rPr>
+              <w:t xml:space="preserve">: </w:t>
+            </w:r>
+            <w:r>
+              <w:rPr>
+                <w:rFonts w:ascii="Times New Roman" w:hAnsi="Times New Roman" w:cs="Times New Roman"/>
+                <w:sz w:val="24"/>
+                <w:szCs w:val="24"/>
+              </w:rPr>
+              <w:t>R</w:t>
+            </w:r>
+            <w:r>
+              <w:rPr>
+                <w:rFonts w:ascii="Times New Roman" w:hAnsi="Times New Roman" w:cs="Times New Roman"/>
+                <w:sz w:val="24"/>
+                <w:szCs w:val="24"/>
+              </w:rPr>
+              <w:t xml:space="preserve">etículo </w:t>
+            </w:r>
+            <w:proofErr w:type="spellStart"/>
+            <w:r>
+              <w:rPr>
+                <w:rFonts w:ascii="Times New Roman" w:hAnsi="Times New Roman" w:cs="Times New Roman"/>
+                <w:sz w:val="24"/>
+                <w:szCs w:val="24"/>
+              </w:rPr>
+              <w:t>endoplasmático</w:t>
+            </w:r>
+            <w:proofErr w:type="spellEnd"/>
+            <w:r>
+              <w:rPr>
+                <w:rFonts w:ascii="Times New Roman" w:hAnsi="Times New Roman" w:cs="Times New Roman"/>
+                <w:sz w:val="24"/>
+                <w:szCs w:val="24"/>
+              </w:rPr>
+              <w:t xml:space="preserve"> liso</w:t>
+            </w:r>
+          </w:p>
+          <w:p>
+            <w:pPr>
+              <w:jc w:val="both"/>
+              <w:rPr>
+                <w:rFonts w:ascii="Times New Roman" w:hAnsi="Times New Roman" w:cs="Times New Roman"/>
+                <w:sz w:val="24"/>
+                <w:szCs w:val="24"/>
+              </w:rPr>
+            </w:pPr>
+            <w:r>
+              <w:rPr>
+                <w:rFonts w:ascii="Times New Roman" w:hAnsi="Times New Roman" w:cs="Times New Roman"/>
+                <w:sz w:val="24"/>
+                <w:szCs w:val="24"/>
+              </w:rPr>
+              <w:t xml:space="preserve">Rough </w:t>
+            </w:r>
+            <w:proofErr w:type="spellStart"/>
+            <w:r>
+              <w:rPr>
+                <w:rFonts w:ascii="Times New Roman" w:hAnsi="Times New Roman" w:cs="Times New Roman"/>
+                <w:sz w:val="24"/>
+                <w:szCs w:val="24"/>
+              </w:rPr>
+              <w:t>endoplasmic</w:t>
+            </w:r>
+            <w:proofErr w:type="spellEnd"/>
+            <w:r>
+              <w:rPr>
+                <w:rFonts w:ascii="Times New Roman" w:hAnsi="Times New Roman" w:cs="Times New Roman"/>
+                <w:sz w:val="24"/>
+                <w:szCs w:val="24"/>
+              </w:rPr>
+              <w:t xml:space="preserve"> </w:t>
+            </w:r>
+            <w:proofErr w:type="spellStart"/>
+            <w:r>
+              <w:rPr>
+                <w:rFonts w:ascii="Times New Roman" w:hAnsi="Times New Roman" w:cs="Times New Roman"/>
+                <w:sz w:val="24"/>
+                <w:szCs w:val="24"/>
+              </w:rPr>
+              <w:t>reticulum</w:t>
+            </w:r>
+            <w:proofErr w:type="spellEnd"/>
+            <w:r>
+              <w:rPr>
+                <w:rFonts w:ascii="Times New Roman" w:hAnsi="Times New Roman" w:cs="Times New Roman"/>
+                <w:sz w:val="24"/>
+                <w:szCs w:val="24"/>
+              </w:rPr>
+              <w:t xml:space="preserve">: </w:t>
+            </w:r>
+            <w:r>
+              <w:rPr>
+                <w:rFonts w:ascii="Times New Roman" w:hAnsi="Times New Roman" w:cs="Times New Roman"/>
+                <w:sz w:val="24"/>
+                <w:szCs w:val="24"/>
+              </w:rPr>
+              <w:t>R</w:t>
+            </w:r>
+            <w:r>
+              <w:rPr>
+                <w:rFonts w:ascii="Times New Roman" w:hAnsi="Times New Roman" w:cs="Times New Roman"/>
+                <w:sz w:val="24"/>
+                <w:szCs w:val="24"/>
+              </w:rPr>
+              <w:t xml:space="preserve">etículo </w:t>
+            </w:r>
+            <w:proofErr w:type="spellStart"/>
+            <w:r>
+              <w:rPr>
+                <w:rFonts w:ascii="Times New Roman" w:hAnsi="Times New Roman" w:cs="Times New Roman"/>
+                <w:sz w:val="24"/>
+                <w:szCs w:val="24"/>
+              </w:rPr>
+              <w:t>endoplasmático</w:t>
+            </w:r>
+            <w:proofErr w:type="spellEnd"/>
+            <w:r>
+              <w:rPr>
+                <w:rFonts w:ascii="Times New Roman" w:hAnsi="Times New Roman" w:cs="Times New Roman"/>
+                <w:sz w:val="24"/>
+                <w:szCs w:val="24"/>
+              </w:rPr>
+              <w:t xml:space="preserve"> rugoso</w:t>
+            </w:r>
+          </w:p>
+          <w:p>
+            <w:pPr>
+              <w:jc w:val="both"/>
+              <w:rPr>
+                <w:rFonts w:ascii="Times New Roman" w:hAnsi="Times New Roman" w:cs="Times New Roman"/>
+                <w:sz w:val="24"/>
+                <w:szCs w:val="24"/>
+              </w:rPr>
+            </w:pPr>
+            <w:proofErr w:type="spellStart"/>
+            <w:r>
+              <w:rPr>
+                <w:rFonts w:ascii="Times New Roman" w:hAnsi="Times New Roman" w:cs="Times New Roman"/>
+                <w:sz w:val="24"/>
+                <w:szCs w:val="24"/>
+              </w:rPr>
+              <w:t>Lysosome</w:t>
+            </w:r>
+            <w:proofErr w:type="spellEnd"/>
+            <w:r>
+              <w:rPr>
+                <w:rFonts w:ascii="Times New Roman" w:hAnsi="Times New Roman" w:cs="Times New Roman"/>
+                <w:sz w:val="24"/>
+                <w:szCs w:val="24"/>
+              </w:rPr>
+              <w:t xml:space="preserve">: </w:t>
+            </w:r>
+            <w:r>
+              <w:rPr>
+                <w:rFonts w:ascii="Times New Roman" w:hAnsi="Times New Roman" w:cs="Times New Roman"/>
+                <w:sz w:val="24"/>
+                <w:szCs w:val="24"/>
+              </w:rPr>
+              <w:t>L</w:t>
+            </w:r>
+            <w:r>
+              <w:rPr>
+                <w:rFonts w:ascii="Times New Roman" w:hAnsi="Times New Roman" w:cs="Times New Roman"/>
+                <w:sz w:val="24"/>
+                <w:szCs w:val="24"/>
+              </w:rPr>
+              <w:t>isosoma</w:t>
+            </w:r>
+          </w:p>
+          <w:p>
+            <w:pPr>
+              <w:jc w:val="both"/>
+              <w:rPr>
+                <w:rFonts w:ascii="Times New Roman" w:hAnsi="Times New Roman" w:cs="Times New Roman"/>
+                <w:sz w:val="24"/>
+                <w:szCs w:val="24"/>
+              </w:rPr>
+            </w:pPr>
+            <w:r>
+              <w:rPr>
+                <w:rFonts w:ascii="Times New Roman" w:hAnsi="Times New Roman" w:cs="Times New Roman"/>
+                <w:sz w:val="24"/>
+                <w:szCs w:val="24"/>
+              </w:rPr>
+              <w:t xml:space="preserve">Plasma </w:t>
+            </w:r>
+            <w:proofErr w:type="spellStart"/>
+            <w:r>
+              <w:rPr>
+                <w:rFonts w:ascii="Times New Roman" w:hAnsi="Times New Roman" w:cs="Times New Roman"/>
+                <w:sz w:val="24"/>
+                <w:szCs w:val="24"/>
+              </w:rPr>
+              <w:t>membrane</w:t>
+            </w:r>
+            <w:proofErr w:type="spellEnd"/>
+            <w:r>
+              <w:rPr>
+                <w:rFonts w:ascii="Times New Roman" w:hAnsi="Times New Roman" w:cs="Times New Roman"/>
+                <w:sz w:val="24"/>
+                <w:szCs w:val="24"/>
+              </w:rPr>
+              <w:t xml:space="preserve">: </w:t>
+            </w:r>
+            <w:r>
+              <w:rPr>
+                <w:rFonts w:ascii="Times New Roman" w:hAnsi="Times New Roman" w:cs="Times New Roman"/>
+                <w:sz w:val="24"/>
+                <w:szCs w:val="24"/>
+              </w:rPr>
+              <w:t>M</w:t>
+            </w:r>
+            <w:r>
+              <w:rPr>
+                <w:rFonts w:ascii="Times New Roman" w:hAnsi="Times New Roman" w:cs="Times New Roman"/>
+                <w:sz w:val="24"/>
+                <w:szCs w:val="24"/>
+              </w:rPr>
+              <w:t>embrana plasmática</w:t>
+            </w:r>
+          </w:p>
+          <w:p>
+            <w:pPr>
+              <w:jc w:val="both"/>
+              <w:rPr>
+                <w:rFonts w:ascii="Times New Roman" w:hAnsi="Times New Roman" w:cs="Times New Roman"/>
+                <w:sz w:val="24"/>
+                <w:szCs w:val="24"/>
+              </w:rPr>
+            </w:pPr>
+            <w:r>
+              <w:rPr>
+                <w:rFonts w:ascii="Times New Roman" w:hAnsi="Times New Roman" w:cs="Times New Roman"/>
+                <w:sz w:val="24"/>
+                <w:szCs w:val="24"/>
+              </w:rPr>
+              <w:t xml:space="preserve">Golgi </w:t>
+            </w:r>
+            <w:proofErr w:type="spellStart"/>
+            <w:r>
+              <w:rPr>
+                <w:rFonts w:ascii="Times New Roman" w:hAnsi="Times New Roman" w:cs="Times New Roman"/>
+                <w:sz w:val="24"/>
+                <w:szCs w:val="24"/>
+              </w:rPr>
+              <w:t>complex</w:t>
+            </w:r>
+            <w:proofErr w:type="spellEnd"/>
+            <w:r>
+              <w:rPr>
+                <w:rFonts w:ascii="Times New Roman" w:hAnsi="Times New Roman" w:cs="Times New Roman"/>
+                <w:sz w:val="24"/>
+                <w:szCs w:val="24"/>
+              </w:rPr>
+              <w:t xml:space="preserve">: </w:t>
+            </w:r>
+            <w:r>
+              <w:rPr>
+                <w:rFonts w:ascii="Times New Roman" w:hAnsi="Times New Roman" w:cs="Times New Roman"/>
+                <w:sz w:val="24"/>
+                <w:szCs w:val="24"/>
+              </w:rPr>
+              <w:t>A</w:t>
+            </w:r>
+            <w:r>
+              <w:rPr>
+                <w:rFonts w:ascii="Times New Roman" w:hAnsi="Times New Roman" w:cs="Times New Roman"/>
+                <w:sz w:val="24"/>
+                <w:szCs w:val="24"/>
+              </w:rPr>
+              <w:t>parato de Golgi</w:t>
+            </w:r>
+          </w:p>
+          <w:p>
+            <w:pPr>
+              <w:jc w:val="both"/>
+              <w:rPr>
+                <w:rFonts w:ascii="Times New Roman" w:hAnsi="Times New Roman" w:cs="Times New Roman"/>
+                <w:sz w:val="24"/>
+                <w:szCs w:val="24"/>
+              </w:rPr>
+            </w:pPr>
+            <w:proofErr w:type="spellStart"/>
+            <w:r>
+              <w:rPr>
+                <w:rFonts w:ascii="Times New Roman" w:hAnsi="Times New Roman" w:cs="Times New Roman"/>
+                <w:sz w:val="24"/>
+                <w:szCs w:val="24"/>
+              </w:rPr>
+              <w:t>Ribosomes</w:t>
+            </w:r>
+            <w:proofErr w:type="spellEnd"/>
+            <w:r>
+              <w:rPr>
+                <w:rFonts w:ascii="Times New Roman" w:hAnsi="Times New Roman" w:cs="Times New Roman"/>
+                <w:sz w:val="24"/>
+                <w:szCs w:val="24"/>
+              </w:rPr>
+              <w:t xml:space="preserve">: </w:t>
+            </w:r>
+            <w:r>
+              <w:rPr>
+                <w:rFonts w:ascii="Times New Roman" w:hAnsi="Times New Roman" w:cs="Times New Roman"/>
+                <w:sz w:val="24"/>
+                <w:szCs w:val="24"/>
+              </w:rPr>
+              <w:t>R</w:t>
+            </w:r>
+            <w:r>
+              <w:rPr>
+                <w:rFonts w:ascii="Times New Roman" w:hAnsi="Times New Roman" w:cs="Times New Roman"/>
+                <w:sz w:val="24"/>
+                <w:szCs w:val="24"/>
+              </w:rPr>
+              <w:t>ibosomas</w:t>
+            </w:r>
+            <w:r>
+              <w:rPr>
+                <w:rFonts w:ascii="Times New Roman" w:hAnsi="Times New Roman" w:cs="Times New Roman"/>
+                <w:sz w:val="24"/>
+                <w:szCs w:val="24"/>
+              </w:rPr>
+              <w:t>)</w:t>
+            </w:r>
           </w:p>
         </w:tc>
       </w:tr>
@@ -3847,17 +4439,7 @@
                 <w:sz w:val="24"/>
                 <w:szCs w:val="24"/>
               </w:rPr>
-              <w:t xml:space="preserve"> (o </w:t>
-            </w:r>
-            <w:r>
-              <w:rPr>
-                <w:rFonts w:ascii="Times New Roman" w:hAnsi="Times New Roman" w:cs="Times New Roman"/>
-                <w:b/>
-                <w:sz w:val="24"/>
-                <w:szCs w:val="24"/>
-              </w:rPr>
-              <w:lastRenderedPageBreak/>
-              <w:t xml:space="preserve">URL o la ruta en </w:t>
+              <w:t xml:space="preserve"> (o URL o la ruta en </w:t>
             </w:r>
             <w:proofErr w:type="spellStart"/>
             <w:r>
@@ -3894,17 +4476,16 @@
                 <w:szCs w:val="24"/>
               </w:rPr>
             </w:pPr>
-            <w:hyperlink r:id="rId13" w:history="1">
-              <w:r>
-                <w:rPr>
-                  <w:rStyle w:val="Hipervnculo"/>
-                  <w:rFonts w:ascii="Times New Roman" w:hAnsi="Times New Roman" w:cs="Times New Roman"/>
-                  <w:sz w:val="24"/>
-                  <w:szCs w:val="24"/>
-                </w:rPr>
-                <w:t>http://2.bp.blogspot.com/_Q1mZvSvjl2Q/S8t1SiT6BLI/AAAAAAAAAC0/ttpdrpdrC1k/s1600/celula-en-jpg.jpg</w:t>
-              </w:r>
-            </w:hyperlink>
+            <w:r>
+              <w:rPr>
+                <w:rFonts w:ascii="Arial" w:hAnsi="Arial" w:cs="Arial"/>
+                <w:color w:val="333333"/>
+                <w:sz w:val="18"/>
+                <w:szCs w:val="18"/>
+                <w:shd w:val="clear" w:color="auto" w:fill="FFFFFF"/>
+              </w:rPr>
+              <w:t>142194109</w:t>
+            </w:r>
           </w:p>
         </w:tc>
       </w:tr>
@@ -3929,7 +4510,6 @@
                 <w:sz w:val="24"/>
                 <w:szCs w:val="24"/>
               </w:rPr>
-              <w:lastRenderedPageBreak/>
               <w:t>Pie de imagen</w:t>
             </w:r>
           </w:p>
@@ -4775,7 +5355,17 @@
                 <w:sz w:val="24"/>
                 <w:szCs w:val="24"/>
               </w:rPr>
-              <w:t>Cambio (descripción o capturas de pantallas)</w:t>
+              <w:t>Cambio (descripci</w:t>
+            </w:r>
+            <w:r>
+              <w:rPr>
+                <w:rFonts w:ascii="Times New Roman" w:hAnsi="Times New Roman" w:cs="Times New Roman"/>
+                <w:b/>
+                <w:sz w:val="24"/>
+                <w:szCs w:val="24"/>
+              </w:rPr>
+              <w:lastRenderedPageBreak/>
+              <w:t>ón o capturas de pantallas)</w:t>
             </w:r>
           </w:p>
         </w:tc>
@@ -4798,6 +5388,7 @@
                 <w:sz w:val="24"/>
                 <w:szCs w:val="24"/>
               </w:rPr>
+              <w:lastRenderedPageBreak/>
               <w:t>En la segunda pantalla, cambiar la palabra “Completar” por la palabra “Completa”</w:t>
             </w:r>
           </w:p>
@@ -4825,6 +5416,7 @@
                 <w:sz w:val="24"/>
                 <w:szCs w:val="24"/>
               </w:rPr>
+              <w:lastRenderedPageBreak/>
               <w:t>Título</w:t>
             </w:r>
           </w:p>
@@ -4842,7 +5434,7 @@
                 <w:szCs w:val="24"/>
               </w:rPr>
             </w:pPr>
-            <w:bookmarkStart w:id="2" w:name="OLE_LINK1"/>
+            <w:bookmarkStart w:id="1" w:name="OLE_LINK1"/>
             <w:r>
               <w:rPr>
                 <w:rFonts w:ascii="Times New Roman" w:hAnsi="Times New Roman" w:cs="Times New Roman"/>
@@ -4851,7 +5443,7 @@
               </w:rPr>
               <w:t>La estructura de la célula</w:t>
             </w:r>
-            <w:bookmarkEnd w:id="2"/>
+            <w:bookmarkEnd w:id="1"/>
           </w:p>
         </w:tc>
       </w:tr>
@@ -5101,7 +5693,6 @@
                 <w:sz w:val="24"/>
                 <w:szCs w:val="24"/>
               </w:rPr>
-              <w:lastRenderedPageBreak/>
               <w:t>Cambio (descripción o capturas de pantallas)</w:t>
             </w:r>
           </w:p>
@@ -5185,7 +5776,7 @@
                 <w:szCs w:val="24"/>
               </w:rPr>
             </w:pPr>
-            <w:bookmarkStart w:id="3" w:name="OLE_LINK2"/>
+            <w:bookmarkStart w:id="2" w:name="OLE_LINK2"/>
             <w:r>
               <w:rPr>
                 <w:rFonts w:ascii="Times New Roman" w:hAnsi="Times New Roman" w:cs="Times New Roman"/>
@@ -5194,7 +5785,7 @@
               </w:rPr>
               <w:t>Identifica las partes de las células y sus funciones</w:t>
             </w:r>
-            <w:bookmarkEnd w:id="3"/>
+            <w:bookmarkEnd w:id="2"/>
           </w:p>
         </w:tc>
       </w:tr>
@@ -5812,6 +6403,7 @@
         <w:rPr>
           <w:rFonts w:ascii="Times New Roman" w:hAnsi="Times New Roman" w:cs="Times New Roman"/>
         </w:rPr>
+        <w:lastRenderedPageBreak/>
         <w:t xml:space="preserve">Las células </w:t>
       </w:r>
       <w:r>
@@ -5991,7 +6583,7 @@
                 <w:szCs w:val="24"/>
               </w:rPr>
             </w:pPr>
-            <w:bookmarkStart w:id="4" w:name="OLE_LINK20"/>
+            <w:bookmarkStart w:id="3" w:name="OLE_LINK20"/>
             <w:r>
               <w:rPr>
                 <w:rFonts w:ascii="Times New Roman" w:hAnsi="Times New Roman" w:cs="Times New Roman"/>
@@ -6001,7 +6593,293 @@
               </w:rPr>
               <w:t>Célula procariota</w:t>
             </w:r>
-            <w:bookmarkEnd w:id="4"/>
+            <w:bookmarkEnd w:id="3"/>
+            <w:r>
+              <w:rPr>
+                <w:rFonts w:ascii="Times New Roman" w:hAnsi="Times New Roman" w:cs="Times New Roman"/>
+                <w:color w:val="000000"/>
+                <w:sz w:val="24"/>
+                <w:szCs w:val="24"/>
+              </w:rPr>
+              <w:t xml:space="preserve"> (</w:t>
+            </w:r>
+            <w:r>
+              <w:rPr>
+                <w:rFonts w:ascii="Times New Roman" w:hAnsi="Times New Roman" w:cs="Times New Roman"/>
+                <w:color w:val="000000"/>
+                <w:sz w:val="24"/>
+                <w:szCs w:val="24"/>
+              </w:rPr>
+              <w:t>Traducir los siguientes términos que se encuentran en inglés:</w:t>
+            </w:r>
+          </w:p>
+          <w:p>
+            <w:pPr>
+              <w:rPr>
+                <w:rFonts w:ascii="Times New Roman" w:hAnsi="Times New Roman" w:cs="Times New Roman"/>
+                <w:color w:val="000000"/>
+                <w:sz w:val="24"/>
+                <w:szCs w:val="24"/>
+              </w:rPr>
+            </w:pPr>
+            <w:proofErr w:type="spellStart"/>
+            <w:r>
+              <w:rPr>
+                <w:rFonts w:ascii="Times New Roman" w:hAnsi="Times New Roman" w:cs="Times New Roman"/>
+                <w:color w:val="000000"/>
+                <w:sz w:val="24"/>
+                <w:szCs w:val="24"/>
+              </w:rPr>
+              <w:t>Flagellum</w:t>
+            </w:r>
+            <w:proofErr w:type="spellEnd"/>
+            <w:r>
+              <w:rPr>
+                <w:rFonts w:ascii="Times New Roman" w:hAnsi="Times New Roman" w:cs="Times New Roman"/>
+                <w:color w:val="000000"/>
+                <w:sz w:val="24"/>
+                <w:szCs w:val="24"/>
+              </w:rPr>
+              <w:t>: Flagelo</w:t>
+            </w:r>
+          </w:p>
+          <w:p>
+            <w:pPr>
+              <w:rPr>
+                <w:rFonts w:ascii="Times New Roman" w:hAnsi="Times New Roman" w:cs="Times New Roman"/>
+                <w:color w:val="000000"/>
+                <w:sz w:val="24"/>
+                <w:szCs w:val="24"/>
+              </w:rPr>
+            </w:pPr>
+            <w:proofErr w:type="spellStart"/>
+            <w:r>
+              <w:rPr>
+                <w:rFonts w:ascii="Times New Roman" w:hAnsi="Times New Roman" w:cs="Times New Roman"/>
+                <w:color w:val="000000"/>
+                <w:sz w:val="24"/>
+                <w:szCs w:val="24"/>
+              </w:rPr>
+              <w:t>Nucleoid</w:t>
+            </w:r>
+            <w:proofErr w:type="spellEnd"/>
+            <w:r>
+              <w:rPr>
+                <w:rFonts w:ascii="Times New Roman" w:hAnsi="Times New Roman" w:cs="Times New Roman"/>
+                <w:color w:val="000000"/>
+                <w:sz w:val="24"/>
+                <w:szCs w:val="24"/>
+              </w:rPr>
+              <w:t xml:space="preserve"> (DNA): </w:t>
+            </w:r>
+            <w:proofErr w:type="spellStart"/>
+            <w:r>
+              <w:rPr>
+                <w:rFonts w:ascii="Times New Roman" w:hAnsi="Times New Roman" w:cs="Times New Roman"/>
+                <w:color w:val="000000"/>
+                <w:sz w:val="24"/>
+                <w:szCs w:val="24"/>
+              </w:rPr>
+              <w:t>Nucleoide</w:t>
+            </w:r>
+            <w:proofErr w:type="spellEnd"/>
+            <w:r>
+              <w:rPr>
+                <w:rFonts w:ascii="Times New Roman" w:hAnsi="Times New Roman" w:cs="Times New Roman"/>
+                <w:color w:val="000000"/>
+                <w:sz w:val="24"/>
+                <w:szCs w:val="24"/>
+              </w:rPr>
+              <w:t xml:space="preserve"> (ADN)</w:t>
+            </w:r>
+          </w:p>
+          <w:p>
+            <w:pPr>
+              <w:rPr>
+                <w:rFonts w:ascii="Times New Roman" w:hAnsi="Times New Roman" w:cs="Times New Roman"/>
+                <w:color w:val="000000"/>
+                <w:sz w:val="24"/>
+                <w:szCs w:val="24"/>
+              </w:rPr>
+            </w:pPr>
+            <w:proofErr w:type="spellStart"/>
+            <w:r>
+              <w:rPr>
+                <w:rFonts w:ascii="Times New Roman" w:hAnsi="Times New Roman" w:cs="Times New Roman"/>
+                <w:color w:val="000000"/>
+                <w:sz w:val="24"/>
+                <w:szCs w:val="24"/>
+              </w:rPr>
+              <w:t>Cell</w:t>
+            </w:r>
+            <w:proofErr w:type="spellEnd"/>
+            <w:r>
+              <w:rPr>
+                <w:rFonts w:ascii="Times New Roman" w:hAnsi="Times New Roman" w:cs="Times New Roman"/>
+                <w:color w:val="000000"/>
+                <w:sz w:val="24"/>
+                <w:szCs w:val="24"/>
+              </w:rPr>
+              <w:t xml:space="preserve"> </w:t>
+            </w:r>
+            <w:proofErr w:type="spellStart"/>
+            <w:r>
+              <w:rPr>
+                <w:rFonts w:ascii="Times New Roman" w:hAnsi="Times New Roman" w:cs="Times New Roman"/>
+                <w:color w:val="000000"/>
+                <w:sz w:val="24"/>
+                <w:szCs w:val="24"/>
+              </w:rPr>
+              <w:t>membrane</w:t>
+            </w:r>
+            <w:proofErr w:type="spellEnd"/>
+            <w:r>
+              <w:rPr>
+                <w:rFonts w:ascii="Times New Roman" w:hAnsi="Times New Roman" w:cs="Times New Roman"/>
+                <w:color w:val="000000"/>
+                <w:sz w:val="24"/>
+                <w:szCs w:val="24"/>
+              </w:rPr>
+              <w:t>: Membrana celular</w:t>
+            </w:r>
+          </w:p>
+          <w:p>
+            <w:pPr>
+              <w:rPr>
+                <w:rFonts w:ascii="Times New Roman" w:hAnsi="Times New Roman" w:cs="Times New Roman"/>
+                <w:color w:val="000000"/>
+                <w:sz w:val="24"/>
+                <w:szCs w:val="24"/>
+              </w:rPr>
+            </w:pPr>
+            <w:proofErr w:type="spellStart"/>
+            <w:r>
+              <w:rPr>
+                <w:rFonts w:ascii="Times New Roman" w:hAnsi="Times New Roman" w:cs="Times New Roman"/>
+                <w:color w:val="000000"/>
+                <w:sz w:val="24"/>
+                <w:szCs w:val="24"/>
+              </w:rPr>
+              <w:t>Cell</w:t>
+            </w:r>
+            <w:proofErr w:type="spellEnd"/>
+            <w:r>
+              <w:rPr>
+                <w:rFonts w:ascii="Times New Roman" w:hAnsi="Times New Roman" w:cs="Times New Roman"/>
+                <w:color w:val="000000"/>
+                <w:sz w:val="24"/>
+                <w:szCs w:val="24"/>
+              </w:rPr>
+              <w:t xml:space="preserve"> </w:t>
+            </w:r>
+            <w:proofErr w:type="spellStart"/>
+            <w:r>
+              <w:rPr>
+                <w:rFonts w:ascii="Times New Roman" w:hAnsi="Times New Roman" w:cs="Times New Roman"/>
+                <w:color w:val="000000"/>
+                <w:sz w:val="24"/>
+                <w:szCs w:val="24"/>
+              </w:rPr>
+              <w:t>wall</w:t>
+            </w:r>
+            <w:proofErr w:type="spellEnd"/>
+            <w:r>
+              <w:rPr>
+                <w:rFonts w:ascii="Times New Roman" w:hAnsi="Times New Roman" w:cs="Times New Roman"/>
+                <w:color w:val="000000"/>
+                <w:sz w:val="24"/>
+                <w:szCs w:val="24"/>
+              </w:rPr>
+              <w:t>: Pared celular</w:t>
+            </w:r>
+          </w:p>
+          <w:p>
+            <w:pPr>
+              <w:rPr>
+                <w:rFonts w:ascii="Times New Roman" w:hAnsi="Times New Roman" w:cs="Times New Roman"/>
+                <w:color w:val="000000"/>
+                <w:sz w:val="24"/>
+                <w:szCs w:val="24"/>
+              </w:rPr>
+            </w:pPr>
+            <w:r>
+              <w:rPr>
+                <w:rFonts w:ascii="Times New Roman" w:hAnsi="Times New Roman" w:cs="Times New Roman"/>
+                <w:color w:val="000000"/>
+                <w:sz w:val="24"/>
+                <w:szCs w:val="24"/>
+              </w:rPr>
+              <w:t>Capsule: Cápsula</w:t>
+            </w:r>
+          </w:p>
+          <w:p>
+            <w:pPr>
+              <w:rPr>
+                <w:rFonts w:ascii="Times New Roman" w:hAnsi="Times New Roman" w:cs="Times New Roman"/>
+                <w:color w:val="000000"/>
+                <w:sz w:val="24"/>
+                <w:szCs w:val="24"/>
+              </w:rPr>
+            </w:pPr>
+            <w:proofErr w:type="spellStart"/>
+            <w:r>
+              <w:rPr>
+                <w:rFonts w:ascii="Times New Roman" w:hAnsi="Times New Roman" w:cs="Times New Roman"/>
+                <w:color w:val="000000"/>
+                <w:sz w:val="24"/>
+                <w:szCs w:val="24"/>
+              </w:rPr>
+              <w:t>Ribosome</w:t>
+            </w:r>
+            <w:proofErr w:type="spellEnd"/>
+            <w:r>
+              <w:rPr>
+                <w:rFonts w:ascii="Times New Roman" w:hAnsi="Times New Roman" w:cs="Times New Roman"/>
+                <w:color w:val="000000"/>
+                <w:sz w:val="24"/>
+                <w:szCs w:val="24"/>
+              </w:rPr>
+              <w:t>: Ribosoma</w:t>
+            </w:r>
+          </w:p>
+          <w:p>
+            <w:pPr>
+              <w:rPr>
+                <w:rFonts w:ascii="Times New Roman" w:hAnsi="Times New Roman" w:cs="Times New Roman"/>
+                <w:color w:val="000000"/>
+                <w:sz w:val="24"/>
+                <w:szCs w:val="24"/>
+              </w:rPr>
+            </w:pPr>
+            <w:proofErr w:type="spellStart"/>
+            <w:r>
+              <w:rPr>
+                <w:rFonts w:ascii="Times New Roman" w:hAnsi="Times New Roman" w:cs="Times New Roman"/>
+                <w:color w:val="000000"/>
+                <w:sz w:val="24"/>
+                <w:szCs w:val="24"/>
+              </w:rPr>
+              <w:t>Pilus</w:t>
+            </w:r>
+            <w:proofErr w:type="spellEnd"/>
+            <w:r>
+              <w:rPr>
+                <w:rFonts w:ascii="Times New Roman" w:hAnsi="Times New Roman" w:cs="Times New Roman"/>
+                <w:color w:val="000000"/>
+                <w:sz w:val="24"/>
+                <w:szCs w:val="24"/>
+              </w:rPr>
+              <w:t>: Pili</w:t>
+            </w:r>
+            <w:r>
+              <w:rPr>
+                <w:rFonts w:ascii="Times New Roman" w:hAnsi="Times New Roman" w:cs="Times New Roman"/>
+                <w:color w:val="000000"/>
+                <w:sz w:val="24"/>
+                <w:szCs w:val="24"/>
+              </w:rPr>
+              <w:t>)</w:t>
+            </w:r>
           </w:p>
         </w:tc>
       </w:tr>
@@ -6087,25 +6965,8 @@
                 <w:szCs w:val="24"/>
               </w:rPr>
             </w:pPr>
-            <w:hyperlink r:id="rId14" w:history="1">
-              <w:r>
-                <w:rPr>
-                  <w:rStyle w:val="Hipervnculo"/>
-                  <w:rFonts w:ascii="Times New Roman" w:hAnsi="Times New Roman" w:cs="Times New Roman"/>
-                  <w:color w:val="auto"/>
-                  <w:sz w:val="24"/>
-                  <w:szCs w:val="24"/>
-                </w:rPr>
-                <w:t>http://1.bp.blogspot.com/-y5vOSPClCLU/TZI31ko9MCI/AAAAAAAAAAQ/crtwzjFWv3Y/s320/celula-procariota-934178.jpeg</w:t>
-              </w:r>
-            </w:hyperlink>
-            <w:r>
-              <w:rPr>
-                <w:rFonts w:ascii="Times New Roman" w:hAnsi="Times New Roman" w:cs="Times New Roman"/>
-                <w:sz w:val="24"/>
-                <w:szCs w:val="24"/>
-              </w:rPr>
-              <w:t xml:space="preserve"> </w:t>
+            <w:r>
+              <w:t>145028542</w:t>
             </w:r>
           </w:p>
         </w:tc>
@@ -6223,7 +7084,6 @@
           <w:rFonts w:ascii="Times New Roman" w:hAnsi="Times New Roman" w:cs="Times New Roman"/>
           <w:highlight w:val="yellow"/>
         </w:rPr>
-        <w:lastRenderedPageBreak/>
         <w:t>[SECCIÓN 2]</w:t>
       </w:r>
       <w:r>
@@ -6657,6 +7517,599 @@
               </w:rPr>
               <w:t>Célula eucariota</w:t>
             </w:r>
+            <w:r>
+              <w:rPr>
+                <w:rFonts w:ascii="Times New Roman" w:hAnsi="Times New Roman" w:cs="Times New Roman"/>
+                <w:color w:val="000000"/>
+                <w:sz w:val="24"/>
+                <w:szCs w:val="24"/>
+              </w:rPr>
+              <w:t xml:space="preserve"> (</w:t>
+            </w:r>
+            <w:r>
+              <w:rPr>
+                <w:rFonts w:ascii="Times New Roman" w:hAnsi="Times New Roman" w:cs="Times New Roman"/>
+                <w:color w:val="000000"/>
+                <w:sz w:val="24"/>
+                <w:szCs w:val="24"/>
+              </w:rPr>
+              <w:t>Traducir los siguientes términos que se encuentran en ingl</w:t>
+            </w:r>
+            <w:r>
+              <w:rPr>
+                <w:rFonts w:ascii="Times New Roman" w:hAnsi="Times New Roman" w:cs="Times New Roman"/>
+                <w:color w:val="000000"/>
+                <w:sz w:val="24"/>
+                <w:szCs w:val="24"/>
+              </w:rPr>
+              <w:t>é</w:t>
+            </w:r>
+            <w:r>
+              <w:rPr>
+                <w:rFonts w:ascii="Times New Roman" w:hAnsi="Times New Roman" w:cs="Times New Roman"/>
+                <w:color w:val="000000"/>
+                <w:sz w:val="24"/>
+                <w:szCs w:val="24"/>
+              </w:rPr>
+              <w:t>s:</w:t>
+            </w:r>
+          </w:p>
+          <w:p>
+            <w:pPr>
+              <w:rPr>
+                <w:rFonts w:ascii="Times New Roman" w:hAnsi="Times New Roman" w:cs="Times New Roman"/>
+                <w:color w:val="000000"/>
+                <w:sz w:val="24"/>
+                <w:szCs w:val="24"/>
+              </w:rPr>
+            </w:pPr>
+            <w:r>
+              <w:rPr>
+                <w:rFonts w:ascii="Times New Roman" w:hAnsi="Times New Roman" w:cs="Times New Roman"/>
+                <w:color w:val="000000"/>
+                <w:sz w:val="24"/>
+                <w:szCs w:val="24"/>
+              </w:rPr>
+              <w:t xml:space="preserve">Rough </w:t>
+            </w:r>
+            <w:proofErr w:type="spellStart"/>
+            <w:r>
+              <w:rPr>
+                <w:rFonts w:ascii="Times New Roman" w:hAnsi="Times New Roman" w:cs="Times New Roman"/>
+                <w:color w:val="000000"/>
+                <w:sz w:val="24"/>
+                <w:szCs w:val="24"/>
+              </w:rPr>
+              <w:t>endoplasmic</w:t>
+            </w:r>
+            <w:proofErr w:type="spellEnd"/>
+            <w:r>
+              <w:rPr>
+                <w:rFonts w:ascii="Times New Roman" w:hAnsi="Times New Roman" w:cs="Times New Roman"/>
+                <w:color w:val="000000"/>
+                <w:sz w:val="24"/>
+                <w:szCs w:val="24"/>
+              </w:rPr>
+              <w:t xml:space="preserve"> </w:t>
+            </w:r>
+            <w:proofErr w:type="spellStart"/>
+            <w:r>
+              <w:rPr>
+                <w:rFonts w:ascii="Times New Roman" w:hAnsi="Times New Roman" w:cs="Times New Roman"/>
+                <w:color w:val="000000"/>
+                <w:sz w:val="24"/>
+                <w:szCs w:val="24"/>
+              </w:rPr>
+              <w:t>reticulum</w:t>
+            </w:r>
+            <w:proofErr w:type="spellEnd"/>
+            <w:r>
+              <w:rPr>
+                <w:rFonts w:ascii="Times New Roman" w:hAnsi="Times New Roman" w:cs="Times New Roman"/>
+                <w:color w:val="000000"/>
+                <w:sz w:val="24"/>
+                <w:szCs w:val="24"/>
+              </w:rPr>
+              <w:t xml:space="preserve">: retículo </w:t>
+            </w:r>
+            <w:proofErr w:type="spellStart"/>
+            <w:r>
+              <w:rPr>
+                <w:rFonts w:ascii="Times New Roman" w:hAnsi="Times New Roman" w:cs="Times New Roman"/>
+                <w:color w:val="000000"/>
+                <w:sz w:val="24"/>
+                <w:szCs w:val="24"/>
+              </w:rPr>
+              <w:t>endoplasmático</w:t>
+            </w:r>
+            <w:proofErr w:type="spellEnd"/>
+            <w:r>
+              <w:rPr>
+                <w:rFonts w:ascii="Times New Roman" w:hAnsi="Times New Roman" w:cs="Times New Roman"/>
+                <w:color w:val="000000"/>
+                <w:sz w:val="24"/>
+                <w:szCs w:val="24"/>
+              </w:rPr>
+              <w:t xml:space="preserve"> rugoso</w:t>
+            </w:r>
+          </w:p>
+          <w:p>
+            <w:pPr>
+              <w:rPr>
+                <w:rFonts w:ascii="Times New Roman" w:hAnsi="Times New Roman" w:cs="Times New Roman"/>
+                <w:color w:val="000000"/>
+                <w:sz w:val="24"/>
+                <w:szCs w:val="24"/>
+              </w:rPr>
+            </w:pPr>
+            <w:proofErr w:type="spellStart"/>
+            <w:r>
+              <w:rPr>
+                <w:rFonts w:ascii="Times New Roman" w:hAnsi="Times New Roman" w:cs="Times New Roman"/>
+                <w:color w:val="000000"/>
+                <w:sz w:val="24"/>
+                <w:szCs w:val="24"/>
+              </w:rPr>
+              <w:t>Smooth</w:t>
+            </w:r>
+            <w:proofErr w:type="spellEnd"/>
+            <w:r>
+              <w:rPr>
+                <w:rFonts w:ascii="Times New Roman" w:hAnsi="Times New Roman" w:cs="Times New Roman"/>
+                <w:color w:val="000000"/>
+                <w:sz w:val="24"/>
+                <w:szCs w:val="24"/>
+              </w:rPr>
+              <w:t xml:space="preserve"> ER: Retículo </w:t>
+            </w:r>
+            <w:proofErr w:type="spellStart"/>
+            <w:r>
+              <w:rPr>
+                <w:rFonts w:ascii="Times New Roman" w:hAnsi="Times New Roman" w:cs="Times New Roman"/>
+                <w:color w:val="000000"/>
+                <w:sz w:val="24"/>
+                <w:szCs w:val="24"/>
+              </w:rPr>
+              <w:t>endoplasmático</w:t>
+            </w:r>
+            <w:proofErr w:type="spellEnd"/>
+            <w:r>
+              <w:rPr>
+                <w:rFonts w:ascii="Times New Roman" w:hAnsi="Times New Roman" w:cs="Times New Roman"/>
+                <w:color w:val="000000"/>
+                <w:sz w:val="24"/>
+                <w:szCs w:val="24"/>
+              </w:rPr>
+              <w:t xml:space="preserve"> liso</w:t>
+            </w:r>
+          </w:p>
+          <w:p>
+            <w:pPr>
+              <w:rPr>
+                <w:rFonts w:ascii="Times New Roman" w:hAnsi="Times New Roman" w:cs="Times New Roman"/>
+                <w:color w:val="000000"/>
+                <w:sz w:val="24"/>
+                <w:szCs w:val="24"/>
+              </w:rPr>
+            </w:pPr>
+            <w:r>
+              <w:rPr>
+                <w:rFonts w:ascii="Times New Roman" w:hAnsi="Times New Roman" w:cs="Times New Roman"/>
+                <w:color w:val="000000"/>
+                <w:sz w:val="24"/>
+                <w:szCs w:val="24"/>
+              </w:rPr>
+              <w:t xml:space="preserve">Golgi </w:t>
+            </w:r>
+            <w:proofErr w:type="spellStart"/>
+            <w:r>
+              <w:rPr>
+                <w:rFonts w:ascii="Times New Roman" w:hAnsi="Times New Roman" w:cs="Times New Roman"/>
+                <w:color w:val="000000"/>
+                <w:sz w:val="24"/>
+                <w:szCs w:val="24"/>
+              </w:rPr>
+              <w:t>apparatus</w:t>
+            </w:r>
+            <w:proofErr w:type="spellEnd"/>
+            <w:r>
+              <w:rPr>
+                <w:rFonts w:ascii="Times New Roman" w:hAnsi="Times New Roman" w:cs="Times New Roman"/>
+                <w:color w:val="000000"/>
+                <w:sz w:val="24"/>
+                <w:szCs w:val="24"/>
+              </w:rPr>
+              <w:t>: Aparato de Golgi</w:t>
+            </w:r>
+          </w:p>
+          <w:p>
+            <w:pPr>
+              <w:rPr>
+                <w:rFonts w:ascii="Times New Roman" w:hAnsi="Times New Roman" w:cs="Times New Roman"/>
+                <w:color w:val="000000"/>
+                <w:sz w:val="24"/>
+                <w:szCs w:val="24"/>
+              </w:rPr>
+            </w:pPr>
+            <w:proofErr w:type="spellStart"/>
+            <w:r>
+              <w:rPr>
+                <w:rFonts w:ascii="Times New Roman" w:hAnsi="Times New Roman" w:cs="Times New Roman"/>
+                <w:color w:val="000000"/>
+                <w:sz w:val="24"/>
+                <w:szCs w:val="24"/>
+              </w:rPr>
+              <w:t>Vesicles</w:t>
+            </w:r>
+            <w:proofErr w:type="spellEnd"/>
+            <w:r>
+              <w:rPr>
+                <w:rFonts w:ascii="Times New Roman" w:hAnsi="Times New Roman" w:cs="Times New Roman"/>
+                <w:color w:val="000000"/>
+                <w:sz w:val="24"/>
+                <w:szCs w:val="24"/>
+              </w:rPr>
+              <w:t>: Vesículas</w:t>
+            </w:r>
+          </w:p>
+          <w:p>
+            <w:pPr>
+              <w:rPr>
+                <w:rFonts w:ascii="Times New Roman" w:hAnsi="Times New Roman" w:cs="Times New Roman"/>
+                <w:color w:val="000000"/>
+                <w:sz w:val="24"/>
+                <w:szCs w:val="24"/>
+              </w:rPr>
+            </w:pPr>
+            <w:proofErr w:type="spellStart"/>
+            <w:r>
+              <w:rPr>
+                <w:rFonts w:ascii="Times New Roman" w:hAnsi="Times New Roman" w:cs="Times New Roman"/>
+                <w:color w:val="000000"/>
+                <w:sz w:val="24"/>
+                <w:szCs w:val="24"/>
+              </w:rPr>
+              <w:t>Microtubules</w:t>
+            </w:r>
+            <w:proofErr w:type="spellEnd"/>
+            <w:r>
+              <w:rPr>
+                <w:rFonts w:ascii="Times New Roman" w:hAnsi="Times New Roman" w:cs="Times New Roman"/>
+                <w:color w:val="000000"/>
+                <w:sz w:val="24"/>
+                <w:szCs w:val="24"/>
+              </w:rPr>
+              <w:t xml:space="preserve">: </w:t>
+            </w:r>
+            <w:proofErr w:type="spellStart"/>
+            <w:r>
+              <w:rPr>
+                <w:rFonts w:ascii="Times New Roman" w:hAnsi="Times New Roman" w:cs="Times New Roman"/>
+                <w:color w:val="000000"/>
+                <w:sz w:val="24"/>
+                <w:szCs w:val="24"/>
+              </w:rPr>
+              <w:t>Microtúbulos</w:t>
+            </w:r>
+            <w:proofErr w:type="spellEnd"/>
+          </w:p>
+          <w:p>
+            <w:pPr>
+              <w:rPr>
+                <w:rFonts w:ascii="Times New Roman" w:hAnsi="Times New Roman" w:cs="Times New Roman"/>
+                <w:color w:val="000000"/>
+                <w:sz w:val="24"/>
+                <w:szCs w:val="24"/>
+              </w:rPr>
+            </w:pPr>
+            <w:proofErr w:type="spellStart"/>
+            <w:r>
+              <w:rPr>
+                <w:rFonts w:ascii="Times New Roman" w:hAnsi="Times New Roman" w:cs="Times New Roman"/>
+                <w:color w:val="000000"/>
+                <w:sz w:val="24"/>
+                <w:szCs w:val="24"/>
+              </w:rPr>
+              <w:lastRenderedPageBreak/>
+              <w:t>Mitochondrion</w:t>
+            </w:r>
+            <w:proofErr w:type="spellEnd"/>
+            <w:r>
+              <w:rPr>
+                <w:rFonts w:ascii="Times New Roman" w:hAnsi="Times New Roman" w:cs="Times New Roman"/>
+                <w:color w:val="000000"/>
+                <w:sz w:val="24"/>
+                <w:szCs w:val="24"/>
+              </w:rPr>
+              <w:t>: Mitocondria</w:t>
+            </w:r>
+          </w:p>
+          <w:p>
+            <w:pPr>
+              <w:rPr>
+                <w:rFonts w:ascii="Times New Roman" w:hAnsi="Times New Roman" w:cs="Times New Roman"/>
+                <w:color w:val="000000"/>
+                <w:sz w:val="24"/>
+                <w:szCs w:val="24"/>
+              </w:rPr>
+            </w:pPr>
+            <w:r>
+              <w:rPr>
+                <w:rFonts w:ascii="Times New Roman" w:hAnsi="Times New Roman" w:cs="Times New Roman"/>
+                <w:color w:val="000000"/>
+                <w:sz w:val="24"/>
+                <w:szCs w:val="24"/>
+              </w:rPr>
+              <w:t xml:space="preserve">Plasma </w:t>
+            </w:r>
+            <w:proofErr w:type="spellStart"/>
+            <w:r>
+              <w:rPr>
+                <w:rFonts w:ascii="Times New Roman" w:hAnsi="Times New Roman" w:cs="Times New Roman"/>
+                <w:color w:val="000000"/>
+                <w:sz w:val="24"/>
+                <w:szCs w:val="24"/>
+              </w:rPr>
+              <w:t>membrane</w:t>
+            </w:r>
+            <w:proofErr w:type="spellEnd"/>
+            <w:r>
+              <w:rPr>
+                <w:rFonts w:ascii="Times New Roman" w:hAnsi="Times New Roman" w:cs="Times New Roman"/>
+                <w:color w:val="000000"/>
+                <w:sz w:val="24"/>
+                <w:szCs w:val="24"/>
+              </w:rPr>
+              <w:t>: Membrana plasmática</w:t>
+            </w:r>
+          </w:p>
+          <w:p>
+            <w:pPr>
+              <w:rPr>
+                <w:rFonts w:ascii="Times New Roman" w:hAnsi="Times New Roman" w:cs="Times New Roman"/>
+                <w:color w:val="000000"/>
+                <w:sz w:val="24"/>
+                <w:szCs w:val="24"/>
+              </w:rPr>
+            </w:pPr>
+            <w:proofErr w:type="spellStart"/>
+            <w:r>
+              <w:rPr>
+                <w:rFonts w:ascii="Times New Roman" w:hAnsi="Times New Roman" w:cs="Times New Roman"/>
+                <w:color w:val="000000"/>
+                <w:sz w:val="24"/>
+                <w:szCs w:val="24"/>
+              </w:rPr>
+              <w:t>Lysosome</w:t>
+            </w:r>
+            <w:proofErr w:type="spellEnd"/>
+            <w:r>
+              <w:rPr>
+                <w:rFonts w:ascii="Times New Roman" w:hAnsi="Times New Roman" w:cs="Times New Roman"/>
+                <w:color w:val="000000"/>
+                <w:sz w:val="24"/>
+                <w:szCs w:val="24"/>
+              </w:rPr>
+              <w:t>: Lisosoma</w:t>
+            </w:r>
+          </w:p>
+          <w:p>
+            <w:pPr>
+              <w:rPr>
+                <w:rFonts w:ascii="Times New Roman" w:hAnsi="Times New Roman" w:cs="Times New Roman"/>
+                <w:color w:val="000000"/>
+                <w:sz w:val="24"/>
+                <w:szCs w:val="24"/>
+              </w:rPr>
+            </w:pPr>
+            <w:proofErr w:type="spellStart"/>
+            <w:r>
+              <w:rPr>
+                <w:rFonts w:ascii="Times New Roman" w:hAnsi="Times New Roman" w:cs="Times New Roman"/>
+                <w:color w:val="000000"/>
+                <w:sz w:val="24"/>
+                <w:szCs w:val="24"/>
+              </w:rPr>
+              <w:t>Ribosomes</w:t>
+            </w:r>
+            <w:proofErr w:type="spellEnd"/>
+            <w:r>
+              <w:rPr>
+                <w:rFonts w:ascii="Times New Roman" w:hAnsi="Times New Roman" w:cs="Times New Roman"/>
+                <w:color w:val="000000"/>
+                <w:sz w:val="24"/>
+                <w:szCs w:val="24"/>
+              </w:rPr>
+              <w:t>: Ribosomas</w:t>
+            </w:r>
+          </w:p>
+          <w:p>
+            <w:pPr>
+              <w:rPr>
+                <w:rFonts w:ascii="Times New Roman" w:hAnsi="Times New Roman" w:cs="Times New Roman"/>
+                <w:color w:val="000000"/>
+                <w:sz w:val="24"/>
+                <w:szCs w:val="24"/>
+              </w:rPr>
+            </w:pPr>
+            <w:proofErr w:type="spellStart"/>
+            <w:r>
+              <w:rPr>
+                <w:rFonts w:ascii="Times New Roman" w:hAnsi="Times New Roman" w:cs="Times New Roman"/>
+                <w:color w:val="000000"/>
+                <w:sz w:val="24"/>
+                <w:szCs w:val="24"/>
+              </w:rPr>
+              <w:t>Microfilaments</w:t>
+            </w:r>
+            <w:proofErr w:type="spellEnd"/>
+            <w:r>
+              <w:rPr>
+                <w:rFonts w:ascii="Times New Roman" w:hAnsi="Times New Roman" w:cs="Times New Roman"/>
+                <w:color w:val="000000"/>
+                <w:sz w:val="24"/>
+                <w:szCs w:val="24"/>
+              </w:rPr>
+              <w:t xml:space="preserve">: </w:t>
+            </w:r>
+            <w:proofErr w:type="spellStart"/>
+            <w:r>
+              <w:rPr>
+                <w:rFonts w:ascii="Times New Roman" w:hAnsi="Times New Roman" w:cs="Times New Roman"/>
+                <w:color w:val="000000"/>
+                <w:sz w:val="24"/>
+                <w:szCs w:val="24"/>
+              </w:rPr>
+              <w:t>Microfilamentos</w:t>
+            </w:r>
+            <w:proofErr w:type="spellEnd"/>
+          </w:p>
+          <w:p>
+            <w:pPr>
+              <w:rPr>
+                <w:rFonts w:ascii="Times New Roman" w:hAnsi="Times New Roman" w:cs="Times New Roman"/>
+                <w:color w:val="000000"/>
+                <w:sz w:val="24"/>
+                <w:szCs w:val="24"/>
+              </w:rPr>
+            </w:pPr>
+            <w:proofErr w:type="spellStart"/>
+            <w:r>
+              <w:rPr>
+                <w:rFonts w:ascii="Times New Roman" w:hAnsi="Times New Roman" w:cs="Times New Roman"/>
+                <w:color w:val="000000"/>
+                <w:sz w:val="24"/>
+                <w:szCs w:val="24"/>
+              </w:rPr>
+              <w:t>Centrioles</w:t>
+            </w:r>
+            <w:proofErr w:type="spellEnd"/>
+            <w:r>
+              <w:rPr>
+                <w:rFonts w:ascii="Times New Roman" w:hAnsi="Times New Roman" w:cs="Times New Roman"/>
+                <w:color w:val="000000"/>
+                <w:sz w:val="24"/>
+                <w:szCs w:val="24"/>
+              </w:rPr>
+              <w:t>: Centriolos</w:t>
+            </w:r>
+          </w:p>
+          <w:p>
+            <w:pPr>
+              <w:rPr>
+                <w:rFonts w:ascii="Times New Roman" w:hAnsi="Times New Roman" w:cs="Times New Roman"/>
+                <w:color w:val="000000"/>
+                <w:sz w:val="24"/>
+                <w:szCs w:val="24"/>
+              </w:rPr>
+            </w:pPr>
+            <w:r>
+              <w:rPr>
+                <w:rFonts w:ascii="Times New Roman" w:hAnsi="Times New Roman" w:cs="Times New Roman"/>
+                <w:color w:val="000000"/>
+                <w:sz w:val="24"/>
+                <w:szCs w:val="24"/>
+              </w:rPr>
+              <w:t xml:space="preserve">Nuclear </w:t>
+            </w:r>
+            <w:proofErr w:type="spellStart"/>
+            <w:r>
+              <w:rPr>
+                <w:rFonts w:ascii="Times New Roman" w:hAnsi="Times New Roman" w:cs="Times New Roman"/>
+                <w:color w:val="000000"/>
+                <w:sz w:val="24"/>
+                <w:szCs w:val="24"/>
+              </w:rPr>
+              <w:t>envelope</w:t>
+            </w:r>
+            <w:proofErr w:type="spellEnd"/>
+            <w:r>
+              <w:rPr>
+                <w:rFonts w:ascii="Times New Roman" w:hAnsi="Times New Roman" w:cs="Times New Roman"/>
+                <w:color w:val="000000"/>
+                <w:sz w:val="24"/>
+                <w:szCs w:val="24"/>
+              </w:rPr>
+              <w:t>: Membrana nuclear</w:t>
+            </w:r>
+          </w:p>
+          <w:p>
+            <w:pPr>
+              <w:rPr>
+                <w:rFonts w:ascii="Times New Roman" w:hAnsi="Times New Roman" w:cs="Times New Roman"/>
+                <w:color w:val="000000"/>
+                <w:sz w:val="24"/>
+                <w:szCs w:val="24"/>
+              </w:rPr>
+            </w:pPr>
+            <w:proofErr w:type="spellStart"/>
+            <w:r>
+              <w:rPr>
+                <w:rFonts w:ascii="Times New Roman" w:hAnsi="Times New Roman" w:cs="Times New Roman"/>
+                <w:color w:val="000000"/>
+                <w:sz w:val="24"/>
+                <w:szCs w:val="24"/>
+              </w:rPr>
+              <w:t>Nucleus</w:t>
+            </w:r>
+            <w:proofErr w:type="spellEnd"/>
+            <w:r>
+              <w:rPr>
+                <w:rFonts w:ascii="Times New Roman" w:hAnsi="Times New Roman" w:cs="Times New Roman"/>
+                <w:color w:val="000000"/>
+                <w:sz w:val="24"/>
+                <w:szCs w:val="24"/>
+              </w:rPr>
+              <w:t>: Núcleo</w:t>
+            </w:r>
+          </w:p>
+          <w:p>
+            <w:pPr>
+              <w:rPr>
+                <w:rFonts w:ascii="Times New Roman" w:hAnsi="Times New Roman" w:cs="Times New Roman"/>
+                <w:color w:val="000000"/>
+                <w:sz w:val="24"/>
+                <w:szCs w:val="24"/>
+              </w:rPr>
+            </w:pPr>
+            <w:r>
+              <w:rPr>
+                <w:rFonts w:ascii="Times New Roman" w:hAnsi="Times New Roman" w:cs="Times New Roman"/>
+                <w:color w:val="000000"/>
+                <w:sz w:val="24"/>
+                <w:szCs w:val="24"/>
+              </w:rPr>
+              <w:t xml:space="preserve">Nuclear </w:t>
+            </w:r>
+            <w:proofErr w:type="spellStart"/>
+            <w:r>
+              <w:rPr>
+                <w:rFonts w:ascii="Times New Roman" w:hAnsi="Times New Roman" w:cs="Times New Roman"/>
+                <w:color w:val="000000"/>
+                <w:sz w:val="24"/>
+                <w:szCs w:val="24"/>
+              </w:rPr>
+              <w:t>pore</w:t>
+            </w:r>
+            <w:proofErr w:type="spellEnd"/>
+            <w:r>
+              <w:rPr>
+                <w:rFonts w:ascii="Times New Roman" w:hAnsi="Times New Roman" w:cs="Times New Roman"/>
+                <w:color w:val="000000"/>
+                <w:sz w:val="24"/>
+                <w:szCs w:val="24"/>
+              </w:rPr>
+              <w:t>: Poro nuclear</w:t>
+            </w:r>
+            <w:r>
+              <w:rPr>
+                <w:rFonts w:ascii="Times New Roman" w:hAnsi="Times New Roman" w:cs="Times New Roman"/>
+                <w:color w:val="000000"/>
+                <w:sz w:val="24"/>
+                <w:szCs w:val="24"/>
+              </w:rPr>
+              <w:t>)</w:t>
+            </w:r>
           </w:p>
         </w:tc>
       </w:tr>
@@ -6682,6 +8135,7 @@
                 <w:sz w:val="24"/>
                 <w:szCs w:val="24"/>
               </w:rPr>
+              <w:lastRenderedPageBreak/>
               <w:t xml:space="preserve">Código </w:t>
             </w:r>
             <w:proofErr w:type="spellStart"/>
@@ -6750,7 +8204,7 @@
                 <w:sz w:val="24"/>
                 <w:szCs w:val="24"/>
               </w:rPr>
-              <w:t>http://4.bp.blogspot.com/-_CE-TYV1NSI/Uaanoyc8V3I/AAAAAAAAC_A/Gsi5HX-8WJw/s1600/Celula.jpg</w:t>
+              <w:t> 112395593</w:t>
             </w:r>
           </w:p>
         </w:tc>
@@ -6879,7 +8333,7 @@
         </w:rPr>
         <w:t>[</w:t>
       </w:r>
-      <w:hyperlink r:id="rId15" w:history="1">
+      <w:hyperlink r:id="rId13" w:history="1">
         <w:r>
           <w:rPr>
             <w:rStyle w:val="Hipervnculo"/>
@@ -9177,7 +10631,18 @@
                 <w:szCs w:val="24"/>
               </w:rPr>
               <w:lastRenderedPageBreak/>
-              <w:t>ón o capturas de pantallas)</w:t>
+              <w:t xml:space="preserve">ón o capturas de </w:t>
+            </w:r>
+            <w:bookmarkStart w:id="4" w:name="_GoBack"/>
+            <w:bookmarkEnd w:id="4"/>
+            <w:r>
+              <w:rPr>
+                <w:rFonts w:ascii="Times New Roman" w:hAnsi="Times New Roman" w:cs="Times New Roman"/>
+                <w:b/>
+                <w:sz w:val="24"/>
+                <w:szCs w:val="24"/>
+              </w:rPr>
+              <w:t>pantallas)</w:t>
             </w:r>
           </w:p>
         </w:tc>
@@ -9511,7 +10976,7 @@
         </w:rPr>
         <w:t>[</w:t>
       </w:r>
-      <w:hyperlink r:id="rId16" w:history="1">
+      <w:hyperlink r:id="rId14" w:history="1">
         <w:r>
           <w:rPr>
             <w:rStyle w:val="Hipervnculo"/>
@@ -9683,7 +11148,7 @@
         </w:rPr>
         <w:t xml:space="preserve"> [</w:t>
       </w:r>
-      <w:hyperlink r:id="rId17" w:history="1">
+      <w:hyperlink r:id="rId15" w:history="1">
         <w:r>
           <w:rPr>
             <w:rStyle w:val="Hipervnculo"/>
@@ -10409,7 +11874,7 @@
         </w:rPr>
         <w:t>[</w:t>
       </w:r>
-      <w:hyperlink r:id="rId18" w:history="1">
+      <w:hyperlink r:id="rId16" w:history="1">
         <w:r>
           <w:rPr>
             <w:rStyle w:val="Hipervnculo"/>
@@ -10515,7 +11980,7 @@
         </w:rPr>
         <w:t>[</w:t>
       </w:r>
-      <w:hyperlink r:id="rId19" w:history="1">
+      <w:hyperlink r:id="rId17" w:history="1">
         <w:r>
           <w:rPr>
             <w:rStyle w:val="Hipervnculo"/>
@@ -12036,7 +13501,7 @@
         </w:rPr>
         <w:t>La variedad celular es tan grande como la propia diversidad de los seres vivos. [</w:t>
       </w:r>
-      <w:hyperlink r:id="rId20" w:history="1">
+      <w:hyperlink r:id="rId18" w:history="1">
         <w:r>
           <w:rPr>
             <w:rStyle w:val="Hipervnculo"/>
@@ -13313,7 +14778,7 @@
         </w:rPr>
         <w:t>[</w:t>
       </w:r>
-      <w:hyperlink r:id="rId21" w:history="1">
+      <w:hyperlink r:id="rId19" w:history="1">
         <w:r>
           <w:rPr>
             <w:rStyle w:val="Hipervnculo"/>
@@ -13776,7 +15241,7 @@
         </w:rPr>
         <w:t>[</w:t>
       </w:r>
-      <w:hyperlink r:id="rId22" w:history="1">
+      <w:hyperlink r:id="rId20" w:history="1">
         <w:r>
           <w:rPr>
             <w:rStyle w:val="Hipervnculo"/>
@@ -13977,7 +15442,7 @@
         </w:rPr>
         <w:t>[</w:t>
       </w:r>
-      <w:hyperlink r:id="rId23" w:history="1">
+      <w:hyperlink r:id="rId21" w:history="1">
         <w:r>
           <w:rPr>
             <w:rStyle w:val="Hipervnculo"/>
@@ -17368,7 +18833,7 @@
                 <w:szCs w:val="24"/>
               </w:rPr>
             </w:pPr>
-            <w:hyperlink r:id="rId24" w:history="1">
+            <w:hyperlink r:id="rId22" w:history="1">
               <w:r>
                 <w:rPr>
                   <w:rStyle w:val="Hipervnculo"/>
@@ -17394,8 +18859,8 @@
       </w:pPr>
     </w:p>
     <w:sectPr>
-      <w:headerReference w:type="even" r:id="rId25"/>
-      <w:headerReference w:type="default" r:id="rId26"/>
+      <w:headerReference w:type="even" r:id="rId23"/>
+      <w:headerReference w:type="default" r:id="rId24"/>
       <w:pgSz w:w="12240" w:h="15840"/>
       <w:pgMar w:top="1417" w:right="1701" w:bottom="1417" w:left="1701" w:header="708" w:footer="708" w:gutter="0"/>
       <w:cols w:space="708"/>
@@ -17525,7 +18990,7 @@
         <w:rStyle w:val="Nmerodepgina"/>
         <w:noProof/>
       </w:rPr>
-      <w:t>1</w:t>
+      <w:t>10</w:t>
     </w:r>
     <w:r>
       <w:rPr>
@@ -24515,7 +25980,7 @@
 </file>
 
 <file path=customXml/itemProps1.xml><?xml version="1.0" encoding="utf-8"?>
-<ds:datastoreItem xmlns:ds="http://schemas.openxmlformats.org/officeDocument/2006/customXml" ds:itemID="{D311DED8-4714-47DC-928C-088B408EE099}">
+<ds:datastoreItem xmlns:ds="http://schemas.openxmlformats.org/officeDocument/2006/customXml" ds:itemID="{821193AA-244A-4739-9789-62D7AF29A1EA}">
   <ds:schemaRefs>
     <ds:schemaRef ds:uri="http://schemas.openxmlformats.org/officeDocument/2006/bibliography"/>
   </ds:schemaRefs>

</xml_diff>